<commit_message>
Verificación y finalización de documentos
</commit_message>
<xml_diff>
--- a/Desarrollo/BF/Diseño/BF-DEUI.docx
+++ b/Desarrollo/BF/Diseño/BF-DEUI.docx
@@ -244,13 +244,1138 @@
           <w:szCs w:val="48"/>
           <w:rtl w:val="0"/>
         </w:rPr>
-        <w:t xml:space="preserve">Versión 1.1</w:t>
-      </w:r>
-    </w:p>
-    <w:p>
-      <w:pPr>
-        <w:rPr>
-          <w:rFonts w:ascii="Times New Roman" w:cs="Times New Roman" w:eastAsia="Times New Roman" w:hAnsi="Times New Roman"/>
+        <w:t xml:space="preserve">Versión 1.2</w:t>
+      </w:r>
+    </w:p>
+    <w:p>
+      <w:pPr>
+        <w:rPr>
+          <w:rFonts w:ascii="Times New Roman" w:cs="Times New Roman" w:eastAsia="Times New Roman" w:hAnsi="Times New Roman"/>
+        </w:rPr>
+      </w:pPr>
+      <w:r>
+        <w:br w:type="page"/>
+      </w:r>
+      <w:r>
+        <w:rPr>
+          <w:rtl w:val="0"/>
+        </w:rPr>
+      </w:r>
+    </w:p>
+    <w:p>
+      <w:pPr>
+        <w:spacing w:after="200" w:line="360" w:lineRule="auto"/>
+        <w:jc w:val="center"/>
+        <w:rPr>
+          <w:rFonts w:ascii="Times New Roman" w:cs="Times New Roman" w:eastAsia="Times New Roman" w:hAnsi="Times New Roman"/>
+          <w:b w:val="1"/>
+          <w:sz w:val="36"/>
+          <w:szCs w:val="36"/>
+        </w:rPr>
+      </w:pPr>
+      <w:r>
+        <w:rPr>
+          <w:rFonts w:ascii="Times New Roman" w:cs="Times New Roman" w:eastAsia="Times New Roman" w:hAnsi="Times New Roman"/>
+          <w:b w:val="1"/>
+          <w:sz w:val="36"/>
+          <w:szCs w:val="36"/>
+          <w:rtl w:val="0"/>
+        </w:rPr>
+        <w:t xml:space="preserve">Control de versiones</w:t>
+      </w:r>
+    </w:p>
+    <w:p>
+      <w:pPr>
+        <w:spacing w:after="200" w:line="360" w:lineRule="auto"/>
+        <w:rPr>
+          <w:rFonts w:ascii="Times New Roman" w:cs="Times New Roman" w:eastAsia="Times New Roman" w:hAnsi="Times New Roman"/>
+          <w:sz w:val="24"/>
+          <w:szCs w:val="24"/>
+        </w:rPr>
+      </w:pPr>
+      <w:r>
+        <w:rPr>
+          <w:rtl w:val="0"/>
+        </w:rPr>
+      </w:r>
+    </w:p>
+    <w:tbl>
+      <w:tblPr>
+        <w:tblStyle w:val="Table1"/>
+        <w:tblW w:w="8940.0" w:type="dxa"/>
+        <w:jc w:val="left"/>
+        <w:tblBorders>
+          <w:top w:color="000000" w:space="0" w:sz="8" w:val="single"/>
+          <w:left w:color="000000" w:space="0" w:sz="8" w:val="single"/>
+          <w:bottom w:color="000000" w:space="0" w:sz="8" w:val="single"/>
+          <w:right w:color="000000" w:space="0" w:sz="8" w:val="single"/>
+          <w:insideH w:color="000000" w:space="0" w:sz="8" w:val="single"/>
+          <w:insideV w:color="000000" w:space="0" w:sz="8" w:val="single"/>
+        </w:tblBorders>
+        <w:tblLayout w:type="fixed"/>
+        <w:tblLook w:val="0600"/>
+      </w:tblPr>
+      <w:tblGrid>
+        <w:gridCol w:w="1530"/>
+        <w:gridCol w:w="1530"/>
+        <w:gridCol w:w="3645"/>
+        <w:gridCol w:w="2235"/>
+        <w:tblGridChange w:id="0">
+          <w:tblGrid>
+            <w:gridCol w:w="1530"/>
+            <w:gridCol w:w="1530"/>
+            <w:gridCol w:w="3645"/>
+            <w:gridCol w:w="2235"/>
+          </w:tblGrid>
+        </w:tblGridChange>
+      </w:tblGrid>
+      <w:tr>
+        <w:trPr>
+          <w:cantSplit w:val="0"/>
+          <w:tblHeader w:val="0"/>
+        </w:trPr>
+        <w:tc>
+          <w:tcPr>
+            <w:shd w:fill="auto" w:val="clear"/>
+            <w:tcMar>
+              <w:top w:w="100.0" w:type="dxa"/>
+              <w:left w:w="100.0" w:type="dxa"/>
+              <w:bottom w:w="100.0" w:type="dxa"/>
+              <w:right w:w="100.0" w:type="dxa"/>
+            </w:tcMar>
+            <w:vAlign w:val="top"/>
+          </w:tcPr>
+          <w:p>
+            <w:pPr>
+              <w:widowControl w:val="0"/>
+              <w:spacing w:line="240" w:lineRule="auto"/>
+              <w:jc w:val="center"/>
+              <w:rPr>
+                <w:rFonts w:ascii="Times New Roman" w:cs="Times New Roman" w:eastAsia="Times New Roman" w:hAnsi="Times New Roman"/>
+                <w:b w:val="1"/>
+                <w:sz w:val="24"/>
+                <w:szCs w:val="24"/>
+              </w:rPr>
+            </w:pPr>
+            <w:r>
+              <w:rPr>
+                <w:rFonts w:ascii="Times New Roman" w:cs="Times New Roman" w:eastAsia="Times New Roman" w:hAnsi="Times New Roman"/>
+                <w:b w:val="1"/>
+                <w:sz w:val="24"/>
+                <w:szCs w:val="24"/>
+                <w:rtl w:val="0"/>
+              </w:rPr>
+              <w:t xml:space="preserve">Fecha</w:t>
+            </w:r>
+          </w:p>
+        </w:tc>
+        <w:tc>
+          <w:tcPr>
+            <w:shd w:fill="auto" w:val="clear"/>
+            <w:tcMar>
+              <w:top w:w="100.0" w:type="dxa"/>
+              <w:left w:w="100.0" w:type="dxa"/>
+              <w:bottom w:w="100.0" w:type="dxa"/>
+              <w:right w:w="100.0" w:type="dxa"/>
+            </w:tcMar>
+            <w:vAlign w:val="top"/>
+          </w:tcPr>
+          <w:p>
+            <w:pPr>
+              <w:widowControl w:val="0"/>
+              <w:spacing w:line="240" w:lineRule="auto"/>
+              <w:jc w:val="center"/>
+              <w:rPr>
+                <w:rFonts w:ascii="Times New Roman" w:cs="Times New Roman" w:eastAsia="Times New Roman" w:hAnsi="Times New Roman"/>
+                <w:b w:val="1"/>
+                <w:sz w:val="24"/>
+                <w:szCs w:val="24"/>
+              </w:rPr>
+            </w:pPr>
+            <w:r>
+              <w:rPr>
+                <w:rFonts w:ascii="Times New Roman" w:cs="Times New Roman" w:eastAsia="Times New Roman" w:hAnsi="Times New Roman"/>
+                <w:b w:val="1"/>
+                <w:sz w:val="24"/>
+                <w:szCs w:val="24"/>
+                <w:rtl w:val="0"/>
+              </w:rPr>
+              <w:t xml:space="preserve">Versión</w:t>
+            </w:r>
+          </w:p>
+        </w:tc>
+        <w:tc>
+          <w:tcPr>
+            <w:shd w:fill="auto" w:val="clear"/>
+            <w:tcMar>
+              <w:top w:w="100.0" w:type="dxa"/>
+              <w:left w:w="100.0" w:type="dxa"/>
+              <w:bottom w:w="100.0" w:type="dxa"/>
+              <w:right w:w="100.0" w:type="dxa"/>
+            </w:tcMar>
+            <w:vAlign w:val="top"/>
+          </w:tcPr>
+          <w:p>
+            <w:pPr>
+              <w:widowControl w:val="0"/>
+              <w:spacing w:line="240" w:lineRule="auto"/>
+              <w:jc w:val="center"/>
+              <w:rPr>
+                <w:rFonts w:ascii="Times New Roman" w:cs="Times New Roman" w:eastAsia="Times New Roman" w:hAnsi="Times New Roman"/>
+                <w:b w:val="1"/>
+                <w:sz w:val="24"/>
+                <w:szCs w:val="24"/>
+              </w:rPr>
+            </w:pPr>
+            <w:r>
+              <w:rPr>
+                <w:rFonts w:ascii="Times New Roman" w:cs="Times New Roman" w:eastAsia="Times New Roman" w:hAnsi="Times New Roman"/>
+                <w:b w:val="1"/>
+                <w:sz w:val="24"/>
+                <w:szCs w:val="24"/>
+                <w:rtl w:val="0"/>
+              </w:rPr>
+              <w:t xml:space="preserve">Descripción</w:t>
+            </w:r>
+          </w:p>
+        </w:tc>
+        <w:tc>
+          <w:tcPr>
+            <w:shd w:fill="auto" w:val="clear"/>
+            <w:tcMar>
+              <w:top w:w="100.0" w:type="dxa"/>
+              <w:left w:w="100.0" w:type="dxa"/>
+              <w:bottom w:w="100.0" w:type="dxa"/>
+              <w:right w:w="100.0" w:type="dxa"/>
+            </w:tcMar>
+            <w:vAlign w:val="top"/>
+          </w:tcPr>
+          <w:p>
+            <w:pPr>
+              <w:widowControl w:val="0"/>
+              <w:spacing w:line="240" w:lineRule="auto"/>
+              <w:jc w:val="center"/>
+              <w:rPr>
+                <w:rFonts w:ascii="Times New Roman" w:cs="Times New Roman" w:eastAsia="Times New Roman" w:hAnsi="Times New Roman"/>
+                <w:b w:val="1"/>
+                <w:sz w:val="24"/>
+                <w:szCs w:val="24"/>
+              </w:rPr>
+            </w:pPr>
+            <w:r>
+              <w:rPr>
+                <w:rFonts w:ascii="Times New Roman" w:cs="Times New Roman" w:eastAsia="Times New Roman" w:hAnsi="Times New Roman"/>
+                <w:b w:val="1"/>
+                <w:sz w:val="24"/>
+                <w:szCs w:val="24"/>
+                <w:rtl w:val="0"/>
+              </w:rPr>
+              <w:t xml:space="preserve">Autor</w:t>
+            </w:r>
+          </w:p>
+        </w:tc>
+      </w:tr>
+      <w:tr>
+        <w:trPr>
+          <w:cantSplit w:val="0"/>
+          <w:tblHeader w:val="0"/>
+        </w:trPr>
+        <w:tc>
+          <w:tcPr>
+            <w:shd w:fill="auto" w:val="clear"/>
+            <w:tcMar>
+              <w:top w:w="100.0" w:type="dxa"/>
+              <w:left w:w="100.0" w:type="dxa"/>
+              <w:bottom w:w="100.0" w:type="dxa"/>
+              <w:right w:w="100.0" w:type="dxa"/>
+            </w:tcMar>
+            <w:vAlign w:val="top"/>
+          </w:tcPr>
+          <w:p>
+            <w:pPr>
+              <w:widowControl w:val="0"/>
+              <w:spacing w:line="240" w:lineRule="auto"/>
+              <w:rPr>
+                <w:rFonts w:ascii="Times New Roman" w:cs="Times New Roman" w:eastAsia="Times New Roman" w:hAnsi="Times New Roman"/>
+                <w:sz w:val="24"/>
+                <w:szCs w:val="24"/>
+              </w:rPr>
+            </w:pPr>
+            <w:r>
+              <w:rPr>
+                <w:rFonts w:ascii="Times New Roman" w:cs="Times New Roman" w:eastAsia="Times New Roman" w:hAnsi="Times New Roman"/>
+                <w:sz w:val="24"/>
+                <w:szCs w:val="24"/>
+                <w:rtl w:val="0"/>
+              </w:rPr>
+              <w:t xml:space="preserve">12/05/2024</w:t>
+            </w:r>
+            <w:r>
+              <w:rPr>
+                <w:rtl w:val="0"/>
+              </w:rPr>
+            </w:r>
+          </w:p>
+        </w:tc>
+        <w:tc>
+          <w:tcPr>
+            <w:shd w:fill="auto" w:val="clear"/>
+            <w:tcMar>
+              <w:top w:w="100.0" w:type="dxa"/>
+              <w:left w:w="100.0" w:type="dxa"/>
+              <w:bottom w:w="100.0" w:type="dxa"/>
+              <w:right w:w="100.0" w:type="dxa"/>
+            </w:tcMar>
+            <w:vAlign w:val="top"/>
+          </w:tcPr>
+          <w:p>
+            <w:pPr>
+              <w:widowControl w:val="0"/>
+              <w:spacing w:line="240" w:lineRule="auto"/>
+              <w:rPr>
+                <w:rFonts w:ascii="Times New Roman" w:cs="Times New Roman" w:eastAsia="Times New Roman" w:hAnsi="Times New Roman"/>
+                <w:sz w:val="24"/>
+                <w:szCs w:val="24"/>
+              </w:rPr>
+            </w:pPr>
+            <w:r>
+              <w:rPr>
+                <w:rFonts w:ascii="Times New Roman" w:cs="Times New Roman" w:eastAsia="Times New Roman" w:hAnsi="Times New Roman"/>
+                <w:sz w:val="24"/>
+                <w:szCs w:val="24"/>
+                <w:rtl w:val="0"/>
+              </w:rPr>
+              <w:t xml:space="preserve">1.0</w:t>
+            </w:r>
+          </w:p>
+        </w:tc>
+        <w:tc>
+          <w:tcPr>
+            <w:shd w:fill="auto" w:val="clear"/>
+            <w:tcMar>
+              <w:top w:w="100.0" w:type="dxa"/>
+              <w:left w:w="100.0" w:type="dxa"/>
+              <w:bottom w:w="100.0" w:type="dxa"/>
+              <w:right w:w="100.0" w:type="dxa"/>
+            </w:tcMar>
+            <w:vAlign w:val="top"/>
+          </w:tcPr>
+          <w:p>
+            <w:pPr>
+              <w:widowControl w:val="0"/>
+              <w:spacing w:line="240" w:lineRule="auto"/>
+              <w:rPr>
+                <w:rFonts w:ascii="Times New Roman" w:cs="Times New Roman" w:eastAsia="Times New Roman" w:hAnsi="Times New Roman"/>
+                <w:sz w:val="24"/>
+                <w:szCs w:val="24"/>
+              </w:rPr>
+            </w:pPr>
+            <w:r>
+              <w:rPr>
+                <w:rFonts w:ascii="Times New Roman" w:cs="Times New Roman" w:eastAsia="Times New Roman" w:hAnsi="Times New Roman"/>
+                <w:sz w:val="24"/>
+                <w:szCs w:val="24"/>
+                <w:rtl w:val="0"/>
+              </w:rPr>
+              <w:t xml:space="preserve">Creación del documento.</w:t>
+            </w:r>
+          </w:p>
+        </w:tc>
+        <w:tc>
+          <w:tcPr>
+            <w:shd w:fill="auto" w:val="clear"/>
+            <w:tcMar>
+              <w:top w:w="100.0" w:type="dxa"/>
+              <w:left w:w="100.0" w:type="dxa"/>
+              <w:bottom w:w="100.0" w:type="dxa"/>
+              <w:right w:w="100.0" w:type="dxa"/>
+            </w:tcMar>
+            <w:vAlign w:val="top"/>
+          </w:tcPr>
+          <w:p>
+            <w:pPr>
+              <w:widowControl w:val="0"/>
+              <w:spacing w:line="240" w:lineRule="auto"/>
+              <w:rPr>
+                <w:rFonts w:ascii="Times New Roman" w:cs="Times New Roman" w:eastAsia="Times New Roman" w:hAnsi="Times New Roman"/>
+                <w:sz w:val="24"/>
+                <w:szCs w:val="24"/>
+              </w:rPr>
+            </w:pPr>
+            <w:r>
+              <w:rPr>
+                <w:rFonts w:ascii="Times New Roman" w:cs="Times New Roman" w:eastAsia="Times New Roman" w:hAnsi="Times New Roman"/>
+                <w:sz w:val="24"/>
+                <w:szCs w:val="24"/>
+                <w:rtl w:val="0"/>
+              </w:rPr>
+              <w:t xml:space="preserve">Braulio Saldaña, Yazid Arroyo y Bruno Chochoca</w:t>
+            </w:r>
+          </w:p>
+        </w:tc>
+      </w:tr>
+      <w:tr>
+        <w:trPr>
+          <w:cantSplit w:val="0"/>
+          <w:tblHeader w:val="0"/>
+        </w:trPr>
+        <w:tc>
+          <w:tcPr>
+            <w:shd w:fill="auto" w:val="clear"/>
+            <w:tcMar>
+              <w:top w:w="100.0" w:type="dxa"/>
+              <w:left w:w="100.0" w:type="dxa"/>
+              <w:bottom w:w="100.0" w:type="dxa"/>
+              <w:right w:w="100.0" w:type="dxa"/>
+            </w:tcMar>
+            <w:vAlign w:val="top"/>
+          </w:tcPr>
+          <w:p>
+            <w:pPr>
+              <w:widowControl w:val="0"/>
+              <w:spacing w:line="240" w:lineRule="auto"/>
+              <w:rPr>
+                <w:rFonts w:ascii="Times New Roman" w:cs="Times New Roman" w:eastAsia="Times New Roman" w:hAnsi="Times New Roman"/>
+                <w:sz w:val="24"/>
+                <w:szCs w:val="24"/>
+              </w:rPr>
+            </w:pPr>
+            <w:r>
+              <w:rPr>
+                <w:rFonts w:ascii="Times New Roman" w:cs="Times New Roman" w:eastAsia="Times New Roman" w:hAnsi="Times New Roman"/>
+                <w:sz w:val="24"/>
+                <w:szCs w:val="24"/>
+                <w:rtl w:val="0"/>
+              </w:rPr>
+              <w:t xml:space="preserve">23/06/2024</w:t>
+            </w:r>
+          </w:p>
+        </w:tc>
+        <w:tc>
+          <w:tcPr>
+            <w:shd w:fill="auto" w:val="clear"/>
+            <w:tcMar>
+              <w:top w:w="100.0" w:type="dxa"/>
+              <w:left w:w="100.0" w:type="dxa"/>
+              <w:bottom w:w="100.0" w:type="dxa"/>
+              <w:right w:w="100.0" w:type="dxa"/>
+            </w:tcMar>
+            <w:vAlign w:val="top"/>
+          </w:tcPr>
+          <w:p>
+            <w:pPr>
+              <w:widowControl w:val="0"/>
+              <w:spacing w:line="240" w:lineRule="auto"/>
+              <w:rPr>
+                <w:rFonts w:ascii="Times New Roman" w:cs="Times New Roman" w:eastAsia="Times New Roman" w:hAnsi="Times New Roman"/>
+                <w:sz w:val="24"/>
+                <w:szCs w:val="24"/>
+              </w:rPr>
+            </w:pPr>
+            <w:r>
+              <w:rPr>
+                <w:rFonts w:ascii="Times New Roman" w:cs="Times New Roman" w:eastAsia="Times New Roman" w:hAnsi="Times New Roman"/>
+                <w:sz w:val="24"/>
+                <w:szCs w:val="24"/>
+                <w:rtl w:val="0"/>
+              </w:rPr>
+              <w:t xml:space="preserve">1.1</w:t>
+            </w:r>
+          </w:p>
+        </w:tc>
+        <w:tc>
+          <w:tcPr>
+            <w:shd w:fill="auto" w:val="clear"/>
+            <w:tcMar>
+              <w:top w:w="100.0" w:type="dxa"/>
+              <w:left w:w="100.0" w:type="dxa"/>
+              <w:bottom w:w="100.0" w:type="dxa"/>
+              <w:right w:w="100.0" w:type="dxa"/>
+            </w:tcMar>
+            <w:vAlign w:val="top"/>
+          </w:tcPr>
+          <w:p>
+            <w:pPr>
+              <w:widowControl w:val="0"/>
+              <w:spacing w:line="240" w:lineRule="auto"/>
+              <w:rPr>
+                <w:rFonts w:ascii="Times New Roman" w:cs="Times New Roman" w:eastAsia="Times New Roman" w:hAnsi="Times New Roman"/>
+                <w:sz w:val="24"/>
+                <w:szCs w:val="24"/>
+              </w:rPr>
+            </w:pPr>
+            <w:r>
+              <w:rPr>
+                <w:rFonts w:ascii="Times New Roman" w:cs="Times New Roman" w:eastAsia="Times New Roman" w:hAnsi="Times New Roman"/>
+                <w:sz w:val="24"/>
+                <w:szCs w:val="24"/>
+                <w:rtl w:val="0"/>
+              </w:rPr>
+              <w:t xml:space="preserve">Verificación del documento.</w:t>
+            </w:r>
+          </w:p>
+        </w:tc>
+        <w:tc>
+          <w:tcPr>
+            <w:shd w:fill="auto" w:val="clear"/>
+            <w:tcMar>
+              <w:top w:w="100.0" w:type="dxa"/>
+              <w:left w:w="100.0" w:type="dxa"/>
+              <w:bottom w:w="100.0" w:type="dxa"/>
+              <w:right w:w="100.0" w:type="dxa"/>
+            </w:tcMar>
+            <w:vAlign w:val="top"/>
+          </w:tcPr>
+          <w:p>
+            <w:pPr>
+              <w:widowControl w:val="0"/>
+              <w:spacing w:line="240" w:lineRule="auto"/>
+              <w:rPr>
+                <w:rFonts w:ascii="Times New Roman" w:cs="Times New Roman" w:eastAsia="Times New Roman" w:hAnsi="Times New Roman"/>
+                <w:sz w:val="24"/>
+                <w:szCs w:val="24"/>
+              </w:rPr>
+            </w:pPr>
+            <w:r>
+              <w:rPr>
+                <w:rFonts w:ascii="Times New Roman" w:cs="Times New Roman" w:eastAsia="Times New Roman" w:hAnsi="Times New Roman"/>
+                <w:sz w:val="24"/>
+                <w:szCs w:val="24"/>
+                <w:rtl w:val="0"/>
+              </w:rPr>
+              <w:t xml:space="preserve">Braulio Saldaña</w:t>
+            </w:r>
+          </w:p>
+        </w:tc>
+      </w:tr>
+      <w:tr>
+        <w:trPr>
+          <w:cantSplit w:val="0"/>
+          <w:tblHeader w:val="0"/>
+        </w:trPr>
+        <w:tc>
+          <w:tcPr>
+            <w:shd w:fill="auto" w:val="clear"/>
+            <w:tcMar>
+              <w:top w:w="100.0" w:type="dxa"/>
+              <w:left w:w="100.0" w:type="dxa"/>
+              <w:bottom w:w="100.0" w:type="dxa"/>
+              <w:right w:w="100.0" w:type="dxa"/>
+            </w:tcMar>
+            <w:vAlign w:val="top"/>
+          </w:tcPr>
+          <w:p>
+            <w:pPr>
+              <w:widowControl w:val="0"/>
+              <w:spacing w:line="240" w:lineRule="auto"/>
+              <w:rPr>
+                <w:rFonts w:ascii="Times New Roman" w:cs="Times New Roman" w:eastAsia="Times New Roman" w:hAnsi="Times New Roman"/>
+                <w:sz w:val="24"/>
+                <w:szCs w:val="24"/>
+              </w:rPr>
+            </w:pPr>
+            <w:r>
+              <w:rPr>
+                <w:rFonts w:ascii="Times New Roman" w:cs="Times New Roman" w:eastAsia="Times New Roman" w:hAnsi="Times New Roman"/>
+                <w:sz w:val="24"/>
+                <w:szCs w:val="24"/>
+                <w:rtl w:val="0"/>
+              </w:rPr>
+              <w:t xml:space="preserve">30/06/2024</w:t>
+            </w:r>
+          </w:p>
+        </w:tc>
+        <w:tc>
+          <w:tcPr>
+            <w:shd w:fill="auto" w:val="clear"/>
+            <w:tcMar>
+              <w:top w:w="100.0" w:type="dxa"/>
+              <w:left w:w="100.0" w:type="dxa"/>
+              <w:bottom w:w="100.0" w:type="dxa"/>
+              <w:right w:w="100.0" w:type="dxa"/>
+            </w:tcMar>
+            <w:vAlign w:val="top"/>
+          </w:tcPr>
+          <w:p>
+            <w:pPr>
+              <w:widowControl w:val="0"/>
+              <w:spacing w:line="240" w:lineRule="auto"/>
+              <w:rPr>
+                <w:rFonts w:ascii="Times New Roman" w:cs="Times New Roman" w:eastAsia="Times New Roman" w:hAnsi="Times New Roman"/>
+                <w:sz w:val="24"/>
+                <w:szCs w:val="24"/>
+              </w:rPr>
+            </w:pPr>
+            <w:r>
+              <w:rPr>
+                <w:rFonts w:ascii="Times New Roman" w:cs="Times New Roman" w:eastAsia="Times New Roman" w:hAnsi="Times New Roman"/>
+                <w:sz w:val="24"/>
+                <w:szCs w:val="24"/>
+                <w:rtl w:val="0"/>
+              </w:rPr>
+              <w:t xml:space="preserve">1.2</w:t>
+            </w:r>
+          </w:p>
+        </w:tc>
+        <w:tc>
+          <w:tcPr>
+            <w:shd w:fill="auto" w:val="clear"/>
+            <w:tcMar>
+              <w:top w:w="100.0" w:type="dxa"/>
+              <w:left w:w="100.0" w:type="dxa"/>
+              <w:bottom w:w="100.0" w:type="dxa"/>
+              <w:right w:w="100.0" w:type="dxa"/>
+            </w:tcMar>
+            <w:vAlign w:val="top"/>
+          </w:tcPr>
+          <w:p>
+            <w:pPr>
+              <w:widowControl w:val="0"/>
+              <w:spacing w:line="240" w:lineRule="auto"/>
+              <w:rPr>
+                <w:rFonts w:ascii="Times New Roman" w:cs="Times New Roman" w:eastAsia="Times New Roman" w:hAnsi="Times New Roman"/>
+                <w:sz w:val="24"/>
+                <w:szCs w:val="24"/>
+              </w:rPr>
+            </w:pPr>
+            <w:r>
+              <w:rPr>
+                <w:rFonts w:ascii="Times New Roman" w:cs="Times New Roman" w:eastAsia="Times New Roman" w:hAnsi="Times New Roman"/>
+                <w:sz w:val="24"/>
+                <w:szCs w:val="24"/>
+                <w:rtl w:val="0"/>
+              </w:rPr>
+              <w:t xml:space="preserve">Verificación y finalización del documento.</w:t>
+            </w:r>
+          </w:p>
+        </w:tc>
+        <w:tc>
+          <w:tcPr>
+            <w:shd w:fill="auto" w:val="clear"/>
+            <w:tcMar>
+              <w:top w:w="100.0" w:type="dxa"/>
+              <w:left w:w="100.0" w:type="dxa"/>
+              <w:bottom w:w="100.0" w:type="dxa"/>
+              <w:right w:w="100.0" w:type="dxa"/>
+            </w:tcMar>
+            <w:vAlign w:val="top"/>
+          </w:tcPr>
+          <w:p>
+            <w:pPr>
+              <w:widowControl w:val="0"/>
+              <w:spacing w:line="240" w:lineRule="auto"/>
+              <w:rPr>
+                <w:rFonts w:ascii="Times New Roman" w:cs="Times New Roman" w:eastAsia="Times New Roman" w:hAnsi="Times New Roman"/>
+                <w:sz w:val="24"/>
+                <w:szCs w:val="24"/>
+              </w:rPr>
+            </w:pPr>
+            <w:r>
+              <w:rPr>
+                <w:rFonts w:ascii="Times New Roman" w:cs="Times New Roman" w:eastAsia="Times New Roman" w:hAnsi="Times New Roman"/>
+                <w:sz w:val="24"/>
+                <w:szCs w:val="24"/>
+                <w:rtl w:val="0"/>
+              </w:rPr>
+              <w:t xml:space="preserve">Abraham Carbajal</w:t>
+            </w:r>
+          </w:p>
+        </w:tc>
+      </w:tr>
+      <w:tr>
+        <w:trPr>
+          <w:cantSplit w:val="0"/>
+          <w:tblHeader w:val="0"/>
+        </w:trPr>
+        <w:tc>
+          <w:tcPr>
+            <w:shd w:fill="auto" w:val="clear"/>
+            <w:tcMar>
+              <w:top w:w="100.0" w:type="dxa"/>
+              <w:left w:w="100.0" w:type="dxa"/>
+              <w:bottom w:w="100.0" w:type="dxa"/>
+              <w:right w:w="100.0" w:type="dxa"/>
+            </w:tcMar>
+            <w:vAlign w:val="top"/>
+          </w:tcPr>
+          <w:p>
+            <w:pPr>
+              <w:widowControl w:val="0"/>
+              <w:spacing w:line="240" w:lineRule="auto"/>
+              <w:rPr>
+                <w:rFonts w:ascii="Times New Roman" w:cs="Times New Roman" w:eastAsia="Times New Roman" w:hAnsi="Times New Roman"/>
+                <w:sz w:val="24"/>
+                <w:szCs w:val="24"/>
+              </w:rPr>
+            </w:pPr>
+            <w:r>
+              <w:rPr>
+                <w:rtl w:val="0"/>
+              </w:rPr>
+            </w:r>
+          </w:p>
+        </w:tc>
+        <w:tc>
+          <w:tcPr>
+            <w:shd w:fill="auto" w:val="clear"/>
+            <w:tcMar>
+              <w:top w:w="100.0" w:type="dxa"/>
+              <w:left w:w="100.0" w:type="dxa"/>
+              <w:bottom w:w="100.0" w:type="dxa"/>
+              <w:right w:w="100.0" w:type="dxa"/>
+            </w:tcMar>
+            <w:vAlign w:val="top"/>
+          </w:tcPr>
+          <w:p>
+            <w:pPr>
+              <w:widowControl w:val="0"/>
+              <w:spacing w:line="240" w:lineRule="auto"/>
+              <w:rPr>
+                <w:rFonts w:ascii="Times New Roman" w:cs="Times New Roman" w:eastAsia="Times New Roman" w:hAnsi="Times New Roman"/>
+                <w:sz w:val="24"/>
+                <w:szCs w:val="24"/>
+              </w:rPr>
+            </w:pPr>
+            <w:r>
+              <w:rPr>
+                <w:rtl w:val="0"/>
+              </w:rPr>
+            </w:r>
+          </w:p>
+        </w:tc>
+        <w:tc>
+          <w:tcPr>
+            <w:shd w:fill="auto" w:val="clear"/>
+            <w:tcMar>
+              <w:top w:w="100.0" w:type="dxa"/>
+              <w:left w:w="100.0" w:type="dxa"/>
+              <w:bottom w:w="100.0" w:type="dxa"/>
+              <w:right w:w="100.0" w:type="dxa"/>
+            </w:tcMar>
+            <w:vAlign w:val="top"/>
+          </w:tcPr>
+          <w:p>
+            <w:pPr>
+              <w:widowControl w:val="0"/>
+              <w:spacing w:line="240" w:lineRule="auto"/>
+              <w:rPr>
+                <w:rFonts w:ascii="Times New Roman" w:cs="Times New Roman" w:eastAsia="Times New Roman" w:hAnsi="Times New Roman"/>
+                <w:sz w:val="24"/>
+                <w:szCs w:val="24"/>
+              </w:rPr>
+            </w:pPr>
+            <w:r>
+              <w:rPr>
+                <w:rtl w:val="0"/>
+              </w:rPr>
+            </w:r>
+          </w:p>
+        </w:tc>
+        <w:tc>
+          <w:tcPr>
+            <w:shd w:fill="auto" w:val="clear"/>
+            <w:tcMar>
+              <w:top w:w="100.0" w:type="dxa"/>
+              <w:left w:w="100.0" w:type="dxa"/>
+              <w:bottom w:w="100.0" w:type="dxa"/>
+              <w:right w:w="100.0" w:type="dxa"/>
+            </w:tcMar>
+            <w:vAlign w:val="top"/>
+          </w:tcPr>
+          <w:p>
+            <w:pPr>
+              <w:widowControl w:val="0"/>
+              <w:spacing w:line="240" w:lineRule="auto"/>
+              <w:rPr>
+                <w:rFonts w:ascii="Times New Roman" w:cs="Times New Roman" w:eastAsia="Times New Roman" w:hAnsi="Times New Roman"/>
+                <w:sz w:val="24"/>
+                <w:szCs w:val="24"/>
+              </w:rPr>
+            </w:pPr>
+            <w:r>
+              <w:rPr>
+                <w:rtl w:val="0"/>
+              </w:rPr>
+            </w:r>
+          </w:p>
+        </w:tc>
+      </w:tr>
+      <w:tr>
+        <w:trPr>
+          <w:cantSplit w:val="0"/>
+          <w:tblHeader w:val="0"/>
+        </w:trPr>
+        <w:tc>
+          <w:tcPr>
+            <w:shd w:fill="auto" w:val="clear"/>
+            <w:tcMar>
+              <w:top w:w="100.0" w:type="dxa"/>
+              <w:left w:w="100.0" w:type="dxa"/>
+              <w:bottom w:w="100.0" w:type="dxa"/>
+              <w:right w:w="100.0" w:type="dxa"/>
+            </w:tcMar>
+            <w:vAlign w:val="top"/>
+          </w:tcPr>
+          <w:p>
+            <w:pPr>
+              <w:widowControl w:val="0"/>
+              <w:spacing w:line="240" w:lineRule="auto"/>
+              <w:rPr>
+                <w:rFonts w:ascii="Times New Roman" w:cs="Times New Roman" w:eastAsia="Times New Roman" w:hAnsi="Times New Roman"/>
+                <w:sz w:val="24"/>
+                <w:szCs w:val="24"/>
+              </w:rPr>
+            </w:pPr>
+            <w:r>
+              <w:rPr>
+                <w:rtl w:val="0"/>
+              </w:rPr>
+            </w:r>
+          </w:p>
+        </w:tc>
+        <w:tc>
+          <w:tcPr>
+            <w:shd w:fill="auto" w:val="clear"/>
+            <w:tcMar>
+              <w:top w:w="100.0" w:type="dxa"/>
+              <w:left w:w="100.0" w:type="dxa"/>
+              <w:bottom w:w="100.0" w:type="dxa"/>
+              <w:right w:w="100.0" w:type="dxa"/>
+            </w:tcMar>
+            <w:vAlign w:val="top"/>
+          </w:tcPr>
+          <w:p>
+            <w:pPr>
+              <w:widowControl w:val="0"/>
+              <w:spacing w:line="240" w:lineRule="auto"/>
+              <w:rPr>
+                <w:rFonts w:ascii="Times New Roman" w:cs="Times New Roman" w:eastAsia="Times New Roman" w:hAnsi="Times New Roman"/>
+                <w:sz w:val="24"/>
+                <w:szCs w:val="24"/>
+              </w:rPr>
+            </w:pPr>
+            <w:r>
+              <w:rPr>
+                <w:rtl w:val="0"/>
+              </w:rPr>
+            </w:r>
+          </w:p>
+        </w:tc>
+        <w:tc>
+          <w:tcPr>
+            <w:shd w:fill="auto" w:val="clear"/>
+            <w:tcMar>
+              <w:top w:w="100.0" w:type="dxa"/>
+              <w:left w:w="100.0" w:type="dxa"/>
+              <w:bottom w:w="100.0" w:type="dxa"/>
+              <w:right w:w="100.0" w:type="dxa"/>
+            </w:tcMar>
+            <w:vAlign w:val="top"/>
+          </w:tcPr>
+          <w:p>
+            <w:pPr>
+              <w:widowControl w:val="0"/>
+              <w:spacing w:line="240" w:lineRule="auto"/>
+              <w:rPr>
+                <w:rFonts w:ascii="Times New Roman" w:cs="Times New Roman" w:eastAsia="Times New Roman" w:hAnsi="Times New Roman"/>
+                <w:sz w:val="24"/>
+                <w:szCs w:val="24"/>
+              </w:rPr>
+            </w:pPr>
+            <w:r>
+              <w:rPr>
+                <w:rtl w:val="0"/>
+              </w:rPr>
+            </w:r>
+          </w:p>
+        </w:tc>
+        <w:tc>
+          <w:tcPr>
+            <w:shd w:fill="auto" w:val="clear"/>
+            <w:tcMar>
+              <w:top w:w="100.0" w:type="dxa"/>
+              <w:left w:w="100.0" w:type="dxa"/>
+              <w:bottom w:w="100.0" w:type="dxa"/>
+              <w:right w:w="100.0" w:type="dxa"/>
+            </w:tcMar>
+            <w:vAlign w:val="top"/>
+          </w:tcPr>
+          <w:p>
+            <w:pPr>
+              <w:widowControl w:val="0"/>
+              <w:spacing w:line="240" w:lineRule="auto"/>
+              <w:rPr>
+                <w:rFonts w:ascii="Times New Roman" w:cs="Times New Roman" w:eastAsia="Times New Roman" w:hAnsi="Times New Roman"/>
+                <w:sz w:val="24"/>
+                <w:szCs w:val="24"/>
+              </w:rPr>
+            </w:pPr>
+            <w:r>
+              <w:rPr>
+                <w:rtl w:val="0"/>
+              </w:rPr>
+            </w:r>
+          </w:p>
+        </w:tc>
+      </w:tr>
+      <w:tr>
+        <w:trPr>
+          <w:cantSplit w:val="0"/>
+          <w:tblHeader w:val="0"/>
+        </w:trPr>
+        <w:tc>
+          <w:tcPr>
+            <w:shd w:fill="auto" w:val="clear"/>
+            <w:tcMar>
+              <w:top w:w="100.0" w:type="dxa"/>
+              <w:left w:w="100.0" w:type="dxa"/>
+              <w:bottom w:w="100.0" w:type="dxa"/>
+              <w:right w:w="100.0" w:type="dxa"/>
+            </w:tcMar>
+            <w:vAlign w:val="top"/>
+          </w:tcPr>
+          <w:p>
+            <w:pPr>
+              <w:widowControl w:val="0"/>
+              <w:spacing w:line="240" w:lineRule="auto"/>
+              <w:rPr>
+                <w:rFonts w:ascii="Times New Roman" w:cs="Times New Roman" w:eastAsia="Times New Roman" w:hAnsi="Times New Roman"/>
+                <w:sz w:val="24"/>
+                <w:szCs w:val="24"/>
+              </w:rPr>
+            </w:pPr>
+            <w:r>
+              <w:rPr>
+                <w:rtl w:val="0"/>
+              </w:rPr>
+            </w:r>
+          </w:p>
+        </w:tc>
+        <w:tc>
+          <w:tcPr>
+            <w:shd w:fill="auto" w:val="clear"/>
+            <w:tcMar>
+              <w:top w:w="100.0" w:type="dxa"/>
+              <w:left w:w="100.0" w:type="dxa"/>
+              <w:bottom w:w="100.0" w:type="dxa"/>
+              <w:right w:w="100.0" w:type="dxa"/>
+            </w:tcMar>
+            <w:vAlign w:val="top"/>
+          </w:tcPr>
+          <w:p>
+            <w:pPr>
+              <w:widowControl w:val="0"/>
+              <w:spacing w:line="240" w:lineRule="auto"/>
+              <w:rPr>
+                <w:rFonts w:ascii="Times New Roman" w:cs="Times New Roman" w:eastAsia="Times New Roman" w:hAnsi="Times New Roman"/>
+                <w:sz w:val="24"/>
+                <w:szCs w:val="24"/>
+              </w:rPr>
+            </w:pPr>
+            <w:r>
+              <w:rPr>
+                <w:rtl w:val="0"/>
+              </w:rPr>
+            </w:r>
+          </w:p>
+        </w:tc>
+        <w:tc>
+          <w:tcPr>
+            <w:shd w:fill="auto" w:val="clear"/>
+            <w:tcMar>
+              <w:top w:w="100.0" w:type="dxa"/>
+              <w:left w:w="100.0" w:type="dxa"/>
+              <w:bottom w:w="100.0" w:type="dxa"/>
+              <w:right w:w="100.0" w:type="dxa"/>
+            </w:tcMar>
+            <w:vAlign w:val="top"/>
+          </w:tcPr>
+          <w:p>
+            <w:pPr>
+              <w:widowControl w:val="0"/>
+              <w:spacing w:line="240" w:lineRule="auto"/>
+              <w:rPr>
+                <w:rFonts w:ascii="Times New Roman" w:cs="Times New Roman" w:eastAsia="Times New Roman" w:hAnsi="Times New Roman"/>
+                <w:sz w:val="24"/>
+                <w:szCs w:val="24"/>
+              </w:rPr>
+            </w:pPr>
+            <w:r>
+              <w:rPr>
+                <w:rtl w:val="0"/>
+              </w:rPr>
+            </w:r>
+          </w:p>
+        </w:tc>
+        <w:tc>
+          <w:tcPr>
+            <w:shd w:fill="auto" w:val="clear"/>
+            <w:tcMar>
+              <w:top w:w="100.0" w:type="dxa"/>
+              <w:left w:w="100.0" w:type="dxa"/>
+              <w:bottom w:w="100.0" w:type="dxa"/>
+              <w:right w:w="100.0" w:type="dxa"/>
+            </w:tcMar>
+            <w:vAlign w:val="top"/>
+          </w:tcPr>
+          <w:p>
+            <w:pPr>
+              <w:widowControl w:val="0"/>
+              <w:spacing w:line="240" w:lineRule="auto"/>
+              <w:rPr>
+                <w:rFonts w:ascii="Times New Roman" w:cs="Times New Roman" w:eastAsia="Times New Roman" w:hAnsi="Times New Roman"/>
+                <w:sz w:val="24"/>
+                <w:szCs w:val="24"/>
+              </w:rPr>
+            </w:pPr>
+            <w:r>
+              <w:rPr>
+                <w:rtl w:val="0"/>
+              </w:rPr>
+            </w:r>
+          </w:p>
+        </w:tc>
+      </w:tr>
+      <w:tr>
+        <w:trPr>
+          <w:cantSplit w:val="0"/>
+          <w:tblHeader w:val="0"/>
+        </w:trPr>
+        <w:tc>
+          <w:tcPr>
+            <w:shd w:fill="auto" w:val="clear"/>
+            <w:tcMar>
+              <w:top w:w="100.0" w:type="dxa"/>
+              <w:left w:w="100.0" w:type="dxa"/>
+              <w:bottom w:w="100.0" w:type="dxa"/>
+              <w:right w:w="100.0" w:type="dxa"/>
+            </w:tcMar>
+            <w:vAlign w:val="top"/>
+          </w:tcPr>
+          <w:p>
+            <w:pPr>
+              <w:widowControl w:val="0"/>
+              <w:spacing w:line="240" w:lineRule="auto"/>
+              <w:rPr>
+                <w:rFonts w:ascii="Times New Roman" w:cs="Times New Roman" w:eastAsia="Times New Roman" w:hAnsi="Times New Roman"/>
+                <w:sz w:val="24"/>
+                <w:szCs w:val="24"/>
+              </w:rPr>
+            </w:pPr>
+            <w:r>
+              <w:rPr>
+                <w:rtl w:val="0"/>
+              </w:rPr>
+            </w:r>
+          </w:p>
+        </w:tc>
+        <w:tc>
+          <w:tcPr>
+            <w:shd w:fill="auto" w:val="clear"/>
+            <w:tcMar>
+              <w:top w:w="100.0" w:type="dxa"/>
+              <w:left w:w="100.0" w:type="dxa"/>
+              <w:bottom w:w="100.0" w:type="dxa"/>
+              <w:right w:w="100.0" w:type="dxa"/>
+            </w:tcMar>
+            <w:vAlign w:val="top"/>
+          </w:tcPr>
+          <w:p>
+            <w:pPr>
+              <w:widowControl w:val="0"/>
+              <w:spacing w:line="240" w:lineRule="auto"/>
+              <w:rPr>
+                <w:rFonts w:ascii="Times New Roman" w:cs="Times New Roman" w:eastAsia="Times New Roman" w:hAnsi="Times New Roman"/>
+                <w:sz w:val="24"/>
+                <w:szCs w:val="24"/>
+              </w:rPr>
+            </w:pPr>
+            <w:r>
+              <w:rPr>
+                <w:rtl w:val="0"/>
+              </w:rPr>
+            </w:r>
+          </w:p>
+        </w:tc>
+        <w:tc>
+          <w:tcPr>
+            <w:shd w:fill="auto" w:val="clear"/>
+            <w:tcMar>
+              <w:top w:w="100.0" w:type="dxa"/>
+              <w:left w:w="100.0" w:type="dxa"/>
+              <w:bottom w:w="100.0" w:type="dxa"/>
+              <w:right w:w="100.0" w:type="dxa"/>
+            </w:tcMar>
+            <w:vAlign w:val="top"/>
+          </w:tcPr>
+          <w:p>
+            <w:pPr>
+              <w:widowControl w:val="0"/>
+              <w:spacing w:line="240" w:lineRule="auto"/>
+              <w:rPr>
+                <w:rFonts w:ascii="Times New Roman" w:cs="Times New Roman" w:eastAsia="Times New Roman" w:hAnsi="Times New Roman"/>
+                <w:sz w:val="24"/>
+                <w:szCs w:val="24"/>
+              </w:rPr>
+            </w:pPr>
+            <w:r>
+              <w:rPr>
+                <w:rtl w:val="0"/>
+              </w:rPr>
+            </w:r>
+          </w:p>
+        </w:tc>
+        <w:tc>
+          <w:tcPr>
+            <w:shd w:fill="auto" w:val="clear"/>
+            <w:tcMar>
+              <w:top w:w="100.0" w:type="dxa"/>
+              <w:left w:w="100.0" w:type="dxa"/>
+              <w:bottom w:w="100.0" w:type="dxa"/>
+              <w:right w:w="100.0" w:type="dxa"/>
+            </w:tcMar>
+            <w:vAlign w:val="top"/>
+          </w:tcPr>
+          <w:p>
+            <w:pPr>
+              <w:widowControl w:val="0"/>
+              <w:spacing w:line="240" w:lineRule="auto"/>
+              <w:rPr>
+                <w:rFonts w:ascii="Times New Roman" w:cs="Times New Roman" w:eastAsia="Times New Roman" w:hAnsi="Times New Roman"/>
+                <w:sz w:val="24"/>
+                <w:szCs w:val="24"/>
+              </w:rPr>
+            </w:pPr>
+            <w:r>
+              <w:rPr>
+                <w:rtl w:val="0"/>
+              </w:rPr>
+            </w:r>
+          </w:p>
+        </w:tc>
+      </w:tr>
+    </w:tbl>
+    <w:p>
+      <w:pPr>
+        <w:spacing w:after="200" w:line="360" w:lineRule="auto"/>
+        <w:rPr>
+          <w:rFonts w:ascii="Times New Roman" w:cs="Times New Roman" w:eastAsia="Times New Roman" w:hAnsi="Times New Roman"/>
+          <w:sz w:val="24"/>
+          <w:szCs w:val="24"/>
+        </w:rPr>
+      </w:pPr>
+      <w:r>
+        <w:rPr>
+          <w:rtl w:val="0"/>
+        </w:rPr>
+      </w:r>
+    </w:p>
+    <w:p>
+      <w:pPr>
+        <w:rPr>
+          <w:rFonts w:ascii="Times New Roman" w:cs="Times New Roman" w:eastAsia="Times New Roman" w:hAnsi="Times New Roman"/>
+          <w:sz w:val="24"/>
+          <w:szCs w:val="24"/>
         </w:rPr>
       </w:pPr>
       <w:r>
@@ -399,7 +1524,7 @@
               </w:rPr>
               <w:t xml:space="preserve">1. Introducción</w:t>
               <w:tab/>
-              <w:t xml:space="preserve">3</w:t>
+              <w:t xml:space="preserve">4</w:t>
             </w:r>
           </w:hyperlink>
           <w:r>
@@ -692,7 +1817,7 @@
               </w:rPr>
               <w:t xml:space="preserve">2.5. Tipografía</w:t>
               <w:tab/>
-              <w:t xml:space="preserve">23</w:t>
+              <w:t xml:space="preserve">22</w:t>
             </w:r>
           </w:hyperlink>
           <w:r>
@@ -741,7 +1866,7 @@
               </w:rPr>
               <w:t xml:space="preserve">2.6. Iconografía</w:t>
               <w:tab/>
-              <w:t xml:space="preserve">25</w:t>
+              <w:t xml:space="preserve">24</w:t>
             </w:r>
           </w:hyperlink>
           <w:r>
@@ -790,7 +1915,7 @@
               </w:rPr>
               <w:t xml:space="preserve">2.7. Guía de estilos</w:t>
               <w:tab/>
-              <w:t xml:space="preserve">26</w:t>
+              <w:t xml:space="preserve">25</w:t>
             </w:r>
           </w:hyperlink>
           <w:r>
@@ -838,7 +1963,7 @@
               </w:rPr>
               <w:t xml:space="preserve">3. Conclusión y próximos pasos</w:t>
               <w:tab/>
-              <w:t xml:space="preserve">28</w:t>
+              <w:t xml:space="preserve">26</w:t>
             </w:r>
           </w:hyperlink>
           <w:r>
@@ -1512,12 +2637,12 @@
           <wp:inline distB="114300" distT="114300" distL="114300" distR="114300">
             <wp:extent cx="5867400" cy="2966565"/>
             <wp:effectExtent b="0" l="0" r="0" t="0"/>
-            <wp:docPr id="13" name="image8.png"/>
+            <wp:docPr id="13" name="image13.png"/>
             <a:graphic>
               <a:graphicData uri="http://schemas.openxmlformats.org/drawingml/2006/picture">
                 <pic:pic>
                   <pic:nvPicPr>
-                    <pic:cNvPr id="0" name="image8.png"/>
+                    <pic:cNvPr id="0" name="image13.png"/>
                     <pic:cNvPicPr preferRelativeResize="0"/>
                   </pic:nvPicPr>
                   <pic:blipFill>
@@ -1820,12 +2945,12 @@
           <wp:inline distB="114300" distT="114300" distL="114300" distR="114300">
             <wp:extent cx="5731200" cy="3289300"/>
             <wp:effectExtent b="0" l="0" r="0" t="0"/>
-            <wp:docPr id="2" name="image7.png"/>
+            <wp:docPr id="2" name="image21.png"/>
             <a:graphic>
               <a:graphicData uri="http://schemas.openxmlformats.org/drawingml/2006/picture">
                 <pic:pic>
                   <pic:nvPicPr>
-                    <pic:cNvPr id="0" name="image7.png"/>
+                    <pic:cNvPr id="0" name="image21.png"/>
                     <pic:cNvPicPr preferRelativeResize="0"/>
                   </pic:nvPicPr>
                   <pic:blipFill>
@@ -1976,12 +3101,12 @@
           <wp:inline distB="114300" distT="114300" distL="114300" distR="114300">
             <wp:extent cx="5731200" cy="3225800"/>
             <wp:effectExtent b="0" l="0" r="0" t="0"/>
-            <wp:docPr id="23" name="image21.png"/>
+            <wp:docPr id="23" name="image24.png"/>
             <a:graphic>
               <a:graphicData uri="http://schemas.openxmlformats.org/drawingml/2006/picture">
                 <pic:pic>
                   <pic:nvPicPr>
-                    <pic:cNvPr id="0" name="image21.png"/>
+                    <pic:cNvPr id="0" name="image24.png"/>
                     <pic:cNvPicPr preferRelativeResize="0"/>
                   </pic:nvPicPr>
                   <pic:blipFill>
@@ -2066,12 +3191,12 @@
           <wp:inline distB="114300" distT="114300" distL="114300" distR="114300">
             <wp:extent cx="4859963" cy="2857365"/>
             <wp:effectExtent b="0" l="0" r="0" t="0"/>
-            <wp:docPr id="21" name="image19.png"/>
+            <wp:docPr id="21" name="image23.png"/>
             <a:graphic>
               <a:graphicData uri="http://schemas.openxmlformats.org/drawingml/2006/picture">
                 <pic:pic>
                   <pic:nvPicPr>
-                    <pic:cNvPr id="0" name="image19.png"/>
+                    <pic:cNvPr id="0" name="image23.png"/>
                     <pic:cNvPicPr preferRelativeResize="0"/>
                   </pic:nvPicPr>
                   <pic:blipFill>
@@ -2190,12 +3315,12 @@
           <wp:inline distB="114300" distT="114300" distL="114300" distR="114300">
             <wp:extent cx="5421679" cy="3092580"/>
             <wp:effectExtent b="0" l="0" r="0" t="0"/>
-            <wp:docPr id="8" name="image10.png"/>
+            <wp:docPr id="8" name="image8.png"/>
             <a:graphic>
               <a:graphicData uri="http://schemas.openxmlformats.org/drawingml/2006/picture">
                 <pic:pic>
                   <pic:nvPicPr>
-                    <pic:cNvPr id="0" name="image10.png"/>
+                    <pic:cNvPr id="0" name="image8.png"/>
                     <pic:cNvPicPr preferRelativeResize="0"/>
                   </pic:nvPicPr>
                   <pic:blipFill>
@@ -2345,12 +3470,12 @@
           <wp:inline distB="114300" distT="114300" distL="114300" distR="114300">
             <wp:extent cx="5340717" cy="3053241"/>
             <wp:effectExtent b="0" l="0" r="0" t="0"/>
-            <wp:docPr id="22" name="image22.png"/>
+            <wp:docPr id="22" name="image20.png"/>
             <a:graphic>
               <a:graphicData uri="http://schemas.openxmlformats.org/drawingml/2006/picture">
                 <pic:pic>
                   <pic:nvPicPr>
-                    <pic:cNvPr id="0" name="image22.png"/>
+                    <pic:cNvPr id="0" name="image20.png"/>
                     <pic:cNvPicPr preferRelativeResize="0"/>
                   </pic:nvPicPr>
                   <pic:blipFill>
@@ -2468,12 +3593,12 @@
           <wp:inline distB="114300" distT="114300" distL="114300" distR="114300">
             <wp:extent cx="5316472" cy="3100388"/>
             <wp:effectExtent b="0" l="0" r="0" t="0"/>
-            <wp:docPr id="7" name="image18.png"/>
+            <wp:docPr id="7" name="image14.png"/>
             <a:graphic>
               <a:graphicData uri="http://schemas.openxmlformats.org/drawingml/2006/picture">
                 <pic:pic>
                   <pic:nvPicPr>
-                    <pic:cNvPr id="0" name="image18.png"/>
+                    <pic:cNvPr id="0" name="image14.png"/>
                     <pic:cNvPicPr preferRelativeResize="0"/>
                   </pic:nvPicPr>
                   <pic:blipFill>
@@ -2623,12 +3748,12 @@
           <wp:inline distB="114300" distT="114300" distL="114300" distR="114300">
             <wp:extent cx="5731200" cy="3289300"/>
             <wp:effectExtent b="0" l="0" r="0" t="0"/>
-            <wp:docPr id="4" name="image24.png"/>
+            <wp:docPr id="4" name="image25.png"/>
             <a:graphic>
               <a:graphicData uri="http://schemas.openxmlformats.org/drawingml/2006/picture">
                 <pic:pic>
                   <pic:nvPicPr>
-                    <pic:cNvPr id="0" name="image24.png"/>
+                    <pic:cNvPr id="0" name="image25.png"/>
                     <pic:cNvPicPr preferRelativeResize="0"/>
                   </pic:nvPicPr>
                   <pic:blipFill>
@@ -2769,12 +3894,12 @@
           <wp:inline distB="114300" distT="114300" distL="114300" distR="114300">
             <wp:extent cx="5731200" cy="3314700"/>
             <wp:effectExtent b="0" l="0" r="0" t="0"/>
-            <wp:docPr id="11" name="image3.png"/>
+            <wp:docPr id="11" name="image12.png"/>
             <a:graphic>
               <a:graphicData uri="http://schemas.openxmlformats.org/drawingml/2006/picture">
                 <pic:pic>
                   <pic:nvPicPr>
-                    <pic:cNvPr id="0" name="image3.png"/>
+                    <pic:cNvPr id="0" name="image12.png"/>
                     <pic:cNvPicPr preferRelativeResize="0"/>
                   </pic:nvPicPr>
                   <pic:blipFill>
@@ -2982,12 +4107,12 @@
           <wp:inline distB="114300" distT="114300" distL="114300" distR="114300">
             <wp:extent cx="5731200" cy="6997700"/>
             <wp:effectExtent b="0" l="0" r="0" t="0"/>
-            <wp:docPr id="5" name="image2.png"/>
+            <wp:docPr id="5" name="image18.png"/>
             <a:graphic>
               <a:graphicData uri="http://schemas.openxmlformats.org/drawingml/2006/picture">
                 <pic:pic>
                   <pic:nvPicPr>
-                    <pic:cNvPr id="0" name="image2.png"/>
+                    <pic:cNvPr id="0" name="image18.png"/>
                     <pic:cNvPicPr preferRelativeResize="0"/>
                   </pic:nvPicPr>
                   <pic:blipFill>
@@ -3081,12 +4206,12 @@
           <wp:inline distB="114300" distT="114300" distL="114300" distR="114300">
             <wp:extent cx="3987800" cy="7775155"/>
             <wp:effectExtent b="0" l="0" r="0" t="0"/>
-            <wp:docPr id="10" name="image17.png"/>
+            <wp:docPr id="10" name="image2.png"/>
             <a:graphic>
               <a:graphicData uri="http://schemas.openxmlformats.org/drawingml/2006/picture">
                 <pic:pic>
                   <pic:nvPicPr>
-                    <pic:cNvPr id="0" name="image17.png"/>
+                    <pic:cNvPr id="0" name="image2.png"/>
                     <pic:cNvPicPr preferRelativeResize="0"/>
                   </pic:nvPicPr>
                   <pic:blipFill>
@@ -3180,12 +4305,12 @@
           <wp:inline distB="114300" distT="114300" distL="114300" distR="114300">
             <wp:extent cx="4178300" cy="8056619"/>
             <wp:effectExtent b="0" l="0" r="0" t="0"/>
-            <wp:docPr id="24" name="image23.png"/>
+            <wp:docPr id="24" name="image22.png"/>
             <a:graphic>
               <a:graphicData uri="http://schemas.openxmlformats.org/drawingml/2006/picture">
                 <pic:pic>
                   <pic:nvPicPr>
-                    <pic:cNvPr id="0" name="image23.png"/>
+                    <pic:cNvPr id="0" name="image22.png"/>
                     <pic:cNvPicPr preferRelativeResize="0"/>
                   </pic:nvPicPr>
                   <pic:blipFill>
@@ -3332,12 +4457,12 @@
           <wp:inline distB="114300" distT="114300" distL="114300" distR="114300">
             <wp:extent cx="5599467" cy="6853238"/>
             <wp:effectExtent b="0" l="0" r="0" t="0"/>
-            <wp:docPr id="20" name="image16.png"/>
+            <wp:docPr id="20" name="image17.png"/>
             <a:graphic>
               <a:graphicData uri="http://schemas.openxmlformats.org/drawingml/2006/picture">
                 <pic:pic>
                   <pic:nvPicPr>
-                    <pic:cNvPr id="0" name="image16.png"/>
+                    <pic:cNvPr id="0" name="image17.png"/>
                     <pic:cNvPicPr preferRelativeResize="0"/>
                   </pic:nvPicPr>
                   <pic:blipFill>
@@ -3431,12 +4556,12 @@
           <wp:inline distB="114300" distT="114300" distL="114300" distR="114300">
             <wp:extent cx="4814888" cy="6745731"/>
             <wp:effectExtent b="0" l="0" r="0" t="0"/>
-            <wp:docPr id="25" name="image25.png"/>
+            <wp:docPr id="25" name="image19.png"/>
             <a:graphic>
               <a:graphicData uri="http://schemas.openxmlformats.org/drawingml/2006/picture">
                 <pic:pic>
                   <pic:nvPicPr>
-                    <pic:cNvPr id="0" name="image25.png"/>
+                    <pic:cNvPr id="0" name="image19.png"/>
                     <pic:cNvPicPr preferRelativeResize="0"/>
                   </pic:nvPicPr>
                   <pic:blipFill>
@@ -3530,12 +4655,12 @@
           <wp:inline distB="114300" distT="114300" distL="114300" distR="114300">
             <wp:extent cx="5653983" cy="6919210"/>
             <wp:effectExtent b="0" l="0" r="0" t="0"/>
-            <wp:docPr id="14" name="image4.png"/>
+            <wp:docPr id="14" name="image7.png"/>
             <a:graphic>
               <a:graphicData uri="http://schemas.openxmlformats.org/drawingml/2006/picture">
                 <pic:pic>
                   <pic:nvPicPr>
-                    <pic:cNvPr id="0" name="image4.png"/>
+                    <pic:cNvPr id="0" name="image7.png"/>
                     <pic:cNvPicPr preferRelativeResize="0"/>
                   </pic:nvPicPr>
                   <pic:blipFill>
@@ -3618,12 +4743,12 @@
           <wp:inline distB="114300" distT="114300" distL="114300" distR="114300">
             <wp:extent cx="4720820" cy="7795683"/>
             <wp:effectExtent b="0" l="0" r="0" t="0"/>
-            <wp:docPr id="6" name="image1.png"/>
+            <wp:docPr id="6" name="image6.png"/>
             <a:graphic>
               <a:graphicData uri="http://schemas.openxmlformats.org/drawingml/2006/picture">
                 <pic:pic>
                   <pic:nvPicPr>
-                    <pic:cNvPr id="0" name="image1.png"/>
+                    <pic:cNvPr id="0" name="image6.png"/>
                     <pic:cNvPicPr preferRelativeResize="0"/>
                   </pic:nvPicPr>
                   <pic:blipFill>
@@ -3794,12 +4919,12 @@
           <wp:inline distB="114300" distT="114300" distL="114300" distR="114300">
             <wp:extent cx="5731200" cy="3632200"/>
             <wp:effectExtent b="0" l="0" r="0" t="0"/>
-            <wp:docPr id="9" name="image5.png"/>
+            <wp:docPr id="9" name="image10.png"/>
             <a:graphic>
               <a:graphicData uri="http://schemas.openxmlformats.org/drawingml/2006/picture">
                 <pic:pic>
                   <pic:nvPicPr>
-                    <pic:cNvPr id="0" name="image5.png"/>
+                    <pic:cNvPr id="0" name="image10.png"/>
                     <pic:cNvPicPr preferRelativeResize="0"/>
                   </pic:nvPicPr>
                   <pic:blipFill>
@@ -3982,12 +5107,12 @@
           <wp:inline distB="114300" distT="114300" distL="114300" distR="114300">
             <wp:extent cx="5731200" cy="3365500"/>
             <wp:effectExtent b="0" l="0" r="0" t="0"/>
-            <wp:docPr id="16" name="image6.png"/>
+            <wp:docPr id="16" name="image1.png"/>
             <a:graphic>
               <a:graphicData uri="http://schemas.openxmlformats.org/drawingml/2006/picture">
                 <pic:pic>
                   <pic:nvPicPr>
-                    <pic:cNvPr id="0" name="image6.png"/>
+                    <pic:cNvPr id="0" name="image1.png"/>
                     <pic:cNvPicPr preferRelativeResize="0"/>
                   </pic:nvPicPr>
                   <pic:blipFill>
@@ -5186,12 +6311,12 @@
           <wp:inline distB="114300" distT="114300" distL="114300" distR="114300">
             <wp:extent cx="5731200" cy="1828800"/>
             <wp:effectExtent b="0" l="0" r="0" t="0"/>
-            <wp:docPr id="12" name="image20.png"/>
+            <wp:docPr id="12" name="image5.png"/>
             <a:graphic>
               <a:graphicData uri="http://schemas.openxmlformats.org/drawingml/2006/picture">
                 <pic:pic>
                   <pic:nvPicPr>
-                    <pic:cNvPr id="0" name="image20.png"/>
+                    <pic:cNvPr id="0" name="image5.png"/>
                     <pic:cNvPicPr preferRelativeResize="0"/>
                   </pic:nvPicPr>
                   <pic:blipFill>
@@ -5281,12 +6406,12 @@
           <wp:inline distB="114300" distT="114300" distL="114300" distR="114300">
             <wp:extent cx="5731200" cy="1638300"/>
             <wp:effectExtent b="0" l="0" r="0" t="0"/>
-            <wp:docPr id="3" name="image13.png"/>
+            <wp:docPr id="3" name="image3.png"/>
             <a:graphic>
               <a:graphicData uri="http://schemas.openxmlformats.org/drawingml/2006/picture">
                 <pic:pic>
                   <pic:nvPicPr>
-                    <pic:cNvPr id="0" name="image13.png"/>
+                    <pic:cNvPr id="0" name="image3.png"/>
                     <pic:cNvPicPr preferRelativeResize="0"/>
                   </pic:nvPicPr>
                   <pic:blipFill>
@@ -5376,12 +6501,12 @@
           <wp:inline distB="114300" distT="114300" distL="114300" distR="114300">
             <wp:extent cx="5731200" cy="2590800"/>
             <wp:effectExtent b="0" l="0" r="0" t="0"/>
-            <wp:docPr id="15" name="image12.png"/>
+            <wp:docPr id="15" name="image4.png"/>
             <a:graphic>
               <a:graphicData uri="http://schemas.openxmlformats.org/drawingml/2006/picture">
                 <pic:pic>
                   <pic:nvPicPr>
-                    <pic:cNvPr id="0" name="image12.png"/>
+                    <pic:cNvPr id="0" name="image4.png"/>
                     <pic:cNvPicPr preferRelativeResize="0"/>
                   </pic:nvPicPr>
                   <pic:blipFill>
@@ -5488,12 +6613,12 @@
           <wp:inline distB="114300" distT="114300" distL="114300" distR="114300">
             <wp:extent cx="3903133" cy="8245173"/>
             <wp:effectExtent b="0" l="0" r="0" t="0"/>
-            <wp:docPr id="18" name="image14.jpg"/>
+            <wp:docPr id="18" name="image16.jpg"/>
             <a:graphic>
               <a:graphicData uri="http://schemas.openxmlformats.org/drawingml/2006/picture">
                 <pic:pic>
                   <pic:nvPicPr>
-                    <pic:cNvPr id="0" name="image14.jpg"/>
+                    <pic:cNvPr id="0" name="image16.jpg"/>
                     <pic:cNvPicPr preferRelativeResize="0"/>
                   </pic:nvPicPr>
                   <pic:blipFill>
@@ -9321,6 +10446,19 @@
       <w:sz w:val="30"/>
       <w:szCs w:val="30"/>
     </w:rPr>
+  </w:style>
+  <w:style w:type="table" w:styleId="Table1">
+    <w:basedOn w:val="TableNormal"/>
+    <w:tblPr>
+      <w:tblStyleRowBandSize w:val="1"/>
+      <w:tblStyleColBandSize w:val="1"/>
+      <w:tblCellMar>
+        <w:top w:w="100.0" w:type="dxa"/>
+        <w:left w:w="100.0" w:type="dxa"/>
+        <w:bottom w:w="100.0" w:type="dxa"/>
+        <w:right w:w="100.0" w:type="dxa"/>
+      </w:tblCellMar>
+    </w:tblPr>
   </w:style>
 </w:styles>
 </file>

</xml_diff>

<commit_message>
Revert "Verificación y finalización de documentos"
This reverts commit 7f7eab4d37a448a456ef3e64dd79f9f750c88546.
</commit_message>
<xml_diff>
--- a/Desarrollo/BF/Diseño/BF-DEUI.docx
+++ b/Desarrollo/BF/Diseño/BF-DEUI.docx
@@ -244,1138 +244,13 @@
           <w:szCs w:val="48"/>
           <w:rtl w:val="0"/>
         </w:rPr>
-        <w:t xml:space="preserve">Versión 1.2</w:t>
-      </w:r>
-    </w:p>
-    <w:p>
-      <w:pPr>
-        <w:rPr>
-          <w:rFonts w:ascii="Times New Roman" w:cs="Times New Roman" w:eastAsia="Times New Roman" w:hAnsi="Times New Roman"/>
-        </w:rPr>
-      </w:pPr>
-      <w:r>
-        <w:br w:type="page"/>
-      </w:r>
-      <w:r>
-        <w:rPr>
-          <w:rtl w:val="0"/>
-        </w:rPr>
-      </w:r>
-    </w:p>
-    <w:p>
-      <w:pPr>
-        <w:spacing w:after="200" w:line="360" w:lineRule="auto"/>
-        <w:jc w:val="center"/>
-        <w:rPr>
-          <w:rFonts w:ascii="Times New Roman" w:cs="Times New Roman" w:eastAsia="Times New Roman" w:hAnsi="Times New Roman"/>
-          <w:b w:val="1"/>
-          <w:sz w:val="36"/>
-          <w:szCs w:val="36"/>
-        </w:rPr>
-      </w:pPr>
-      <w:r>
-        <w:rPr>
-          <w:rFonts w:ascii="Times New Roman" w:cs="Times New Roman" w:eastAsia="Times New Roman" w:hAnsi="Times New Roman"/>
-          <w:b w:val="1"/>
-          <w:sz w:val="36"/>
-          <w:szCs w:val="36"/>
-          <w:rtl w:val="0"/>
-        </w:rPr>
-        <w:t xml:space="preserve">Control de versiones</w:t>
-      </w:r>
-    </w:p>
-    <w:p>
-      <w:pPr>
-        <w:spacing w:after="200" w:line="360" w:lineRule="auto"/>
-        <w:rPr>
-          <w:rFonts w:ascii="Times New Roman" w:cs="Times New Roman" w:eastAsia="Times New Roman" w:hAnsi="Times New Roman"/>
-          <w:sz w:val="24"/>
-          <w:szCs w:val="24"/>
-        </w:rPr>
-      </w:pPr>
-      <w:r>
-        <w:rPr>
-          <w:rtl w:val="0"/>
-        </w:rPr>
-      </w:r>
-    </w:p>
-    <w:tbl>
-      <w:tblPr>
-        <w:tblStyle w:val="Table1"/>
-        <w:tblW w:w="8940.0" w:type="dxa"/>
-        <w:jc w:val="left"/>
-        <w:tblBorders>
-          <w:top w:color="000000" w:space="0" w:sz="8" w:val="single"/>
-          <w:left w:color="000000" w:space="0" w:sz="8" w:val="single"/>
-          <w:bottom w:color="000000" w:space="0" w:sz="8" w:val="single"/>
-          <w:right w:color="000000" w:space="0" w:sz="8" w:val="single"/>
-          <w:insideH w:color="000000" w:space="0" w:sz="8" w:val="single"/>
-          <w:insideV w:color="000000" w:space="0" w:sz="8" w:val="single"/>
-        </w:tblBorders>
-        <w:tblLayout w:type="fixed"/>
-        <w:tblLook w:val="0600"/>
-      </w:tblPr>
-      <w:tblGrid>
-        <w:gridCol w:w="1530"/>
-        <w:gridCol w:w="1530"/>
-        <w:gridCol w:w="3645"/>
-        <w:gridCol w:w="2235"/>
-        <w:tblGridChange w:id="0">
-          <w:tblGrid>
-            <w:gridCol w:w="1530"/>
-            <w:gridCol w:w="1530"/>
-            <w:gridCol w:w="3645"/>
-            <w:gridCol w:w="2235"/>
-          </w:tblGrid>
-        </w:tblGridChange>
-      </w:tblGrid>
-      <w:tr>
-        <w:trPr>
-          <w:cantSplit w:val="0"/>
-          <w:tblHeader w:val="0"/>
-        </w:trPr>
-        <w:tc>
-          <w:tcPr>
-            <w:shd w:fill="auto" w:val="clear"/>
-            <w:tcMar>
-              <w:top w:w="100.0" w:type="dxa"/>
-              <w:left w:w="100.0" w:type="dxa"/>
-              <w:bottom w:w="100.0" w:type="dxa"/>
-              <w:right w:w="100.0" w:type="dxa"/>
-            </w:tcMar>
-            <w:vAlign w:val="top"/>
-          </w:tcPr>
-          <w:p>
-            <w:pPr>
-              <w:widowControl w:val="0"/>
-              <w:spacing w:line="240" w:lineRule="auto"/>
-              <w:jc w:val="center"/>
-              <w:rPr>
-                <w:rFonts w:ascii="Times New Roman" w:cs="Times New Roman" w:eastAsia="Times New Roman" w:hAnsi="Times New Roman"/>
-                <w:b w:val="1"/>
-                <w:sz w:val="24"/>
-                <w:szCs w:val="24"/>
-              </w:rPr>
-            </w:pPr>
-            <w:r>
-              <w:rPr>
-                <w:rFonts w:ascii="Times New Roman" w:cs="Times New Roman" w:eastAsia="Times New Roman" w:hAnsi="Times New Roman"/>
-                <w:b w:val="1"/>
-                <w:sz w:val="24"/>
-                <w:szCs w:val="24"/>
-                <w:rtl w:val="0"/>
-              </w:rPr>
-              <w:t xml:space="preserve">Fecha</w:t>
-            </w:r>
-          </w:p>
-        </w:tc>
-        <w:tc>
-          <w:tcPr>
-            <w:shd w:fill="auto" w:val="clear"/>
-            <w:tcMar>
-              <w:top w:w="100.0" w:type="dxa"/>
-              <w:left w:w="100.0" w:type="dxa"/>
-              <w:bottom w:w="100.0" w:type="dxa"/>
-              <w:right w:w="100.0" w:type="dxa"/>
-            </w:tcMar>
-            <w:vAlign w:val="top"/>
-          </w:tcPr>
-          <w:p>
-            <w:pPr>
-              <w:widowControl w:val="0"/>
-              <w:spacing w:line="240" w:lineRule="auto"/>
-              <w:jc w:val="center"/>
-              <w:rPr>
-                <w:rFonts w:ascii="Times New Roman" w:cs="Times New Roman" w:eastAsia="Times New Roman" w:hAnsi="Times New Roman"/>
-                <w:b w:val="1"/>
-                <w:sz w:val="24"/>
-                <w:szCs w:val="24"/>
-              </w:rPr>
-            </w:pPr>
-            <w:r>
-              <w:rPr>
-                <w:rFonts w:ascii="Times New Roman" w:cs="Times New Roman" w:eastAsia="Times New Roman" w:hAnsi="Times New Roman"/>
-                <w:b w:val="1"/>
-                <w:sz w:val="24"/>
-                <w:szCs w:val="24"/>
-                <w:rtl w:val="0"/>
-              </w:rPr>
-              <w:t xml:space="preserve">Versión</w:t>
-            </w:r>
-          </w:p>
-        </w:tc>
-        <w:tc>
-          <w:tcPr>
-            <w:shd w:fill="auto" w:val="clear"/>
-            <w:tcMar>
-              <w:top w:w="100.0" w:type="dxa"/>
-              <w:left w:w="100.0" w:type="dxa"/>
-              <w:bottom w:w="100.0" w:type="dxa"/>
-              <w:right w:w="100.0" w:type="dxa"/>
-            </w:tcMar>
-            <w:vAlign w:val="top"/>
-          </w:tcPr>
-          <w:p>
-            <w:pPr>
-              <w:widowControl w:val="0"/>
-              <w:spacing w:line="240" w:lineRule="auto"/>
-              <w:jc w:val="center"/>
-              <w:rPr>
-                <w:rFonts w:ascii="Times New Roman" w:cs="Times New Roman" w:eastAsia="Times New Roman" w:hAnsi="Times New Roman"/>
-                <w:b w:val="1"/>
-                <w:sz w:val="24"/>
-                <w:szCs w:val="24"/>
-              </w:rPr>
-            </w:pPr>
-            <w:r>
-              <w:rPr>
-                <w:rFonts w:ascii="Times New Roman" w:cs="Times New Roman" w:eastAsia="Times New Roman" w:hAnsi="Times New Roman"/>
-                <w:b w:val="1"/>
-                <w:sz w:val="24"/>
-                <w:szCs w:val="24"/>
-                <w:rtl w:val="0"/>
-              </w:rPr>
-              <w:t xml:space="preserve">Descripción</w:t>
-            </w:r>
-          </w:p>
-        </w:tc>
-        <w:tc>
-          <w:tcPr>
-            <w:shd w:fill="auto" w:val="clear"/>
-            <w:tcMar>
-              <w:top w:w="100.0" w:type="dxa"/>
-              <w:left w:w="100.0" w:type="dxa"/>
-              <w:bottom w:w="100.0" w:type="dxa"/>
-              <w:right w:w="100.0" w:type="dxa"/>
-            </w:tcMar>
-            <w:vAlign w:val="top"/>
-          </w:tcPr>
-          <w:p>
-            <w:pPr>
-              <w:widowControl w:val="0"/>
-              <w:spacing w:line="240" w:lineRule="auto"/>
-              <w:jc w:val="center"/>
-              <w:rPr>
-                <w:rFonts w:ascii="Times New Roman" w:cs="Times New Roman" w:eastAsia="Times New Roman" w:hAnsi="Times New Roman"/>
-                <w:b w:val="1"/>
-                <w:sz w:val="24"/>
-                <w:szCs w:val="24"/>
-              </w:rPr>
-            </w:pPr>
-            <w:r>
-              <w:rPr>
-                <w:rFonts w:ascii="Times New Roman" w:cs="Times New Roman" w:eastAsia="Times New Roman" w:hAnsi="Times New Roman"/>
-                <w:b w:val="1"/>
-                <w:sz w:val="24"/>
-                <w:szCs w:val="24"/>
-                <w:rtl w:val="0"/>
-              </w:rPr>
-              <w:t xml:space="preserve">Autor</w:t>
-            </w:r>
-          </w:p>
-        </w:tc>
-      </w:tr>
-      <w:tr>
-        <w:trPr>
-          <w:cantSplit w:val="0"/>
-          <w:tblHeader w:val="0"/>
-        </w:trPr>
-        <w:tc>
-          <w:tcPr>
-            <w:shd w:fill="auto" w:val="clear"/>
-            <w:tcMar>
-              <w:top w:w="100.0" w:type="dxa"/>
-              <w:left w:w="100.0" w:type="dxa"/>
-              <w:bottom w:w="100.0" w:type="dxa"/>
-              <w:right w:w="100.0" w:type="dxa"/>
-            </w:tcMar>
-            <w:vAlign w:val="top"/>
-          </w:tcPr>
-          <w:p>
-            <w:pPr>
-              <w:widowControl w:val="0"/>
-              <w:spacing w:line="240" w:lineRule="auto"/>
-              <w:rPr>
-                <w:rFonts w:ascii="Times New Roman" w:cs="Times New Roman" w:eastAsia="Times New Roman" w:hAnsi="Times New Roman"/>
-                <w:sz w:val="24"/>
-                <w:szCs w:val="24"/>
-              </w:rPr>
-            </w:pPr>
-            <w:r>
-              <w:rPr>
-                <w:rFonts w:ascii="Times New Roman" w:cs="Times New Roman" w:eastAsia="Times New Roman" w:hAnsi="Times New Roman"/>
-                <w:sz w:val="24"/>
-                <w:szCs w:val="24"/>
-                <w:rtl w:val="0"/>
-              </w:rPr>
-              <w:t xml:space="preserve">12/05/2024</w:t>
-            </w:r>
-            <w:r>
-              <w:rPr>
-                <w:rtl w:val="0"/>
-              </w:rPr>
-            </w:r>
-          </w:p>
-        </w:tc>
-        <w:tc>
-          <w:tcPr>
-            <w:shd w:fill="auto" w:val="clear"/>
-            <w:tcMar>
-              <w:top w:w="100.0" w:type="dxa"/>
-              <w:left w:w="100.0" w:type="dxa"/>
-              <w:bottom w:w="100.0" w:type="dxa"/>
-              <w:right w:w="100.0" w:type="dxa"/>
-            </w:tcMar>
-            <w:vAlign w:val="top"/>
-          </w:tcPr>
-          <w:p>
-            <w:pPr>
-              <w:widowControl w:val="0"/>
-              <w:spacing w:line="240" w:lineRule="auto"/>
-              <w:rPr>
-                <w:rFonts w:ascii="Times New Roman" w:cs="Times New Roman" w:eastAsia="Times New Roman" w:hAnsi="Times New Roman"/>
-                <w:sz w:val="24"/>
-                <w:szCs w:val="24"/>
-              </w:rPr>
-            </w:pPr>
-            <w:r>
-              <w:rPr>
-                <w:rFonts w:ascii="Times New Roman" w:cs="Times New Roman" w:eastAsia="Times New Roman" w:hAnsi="Times New Roman"/>
-                <w:sz w:val="24"/>
-                <w:szCs w:val="24"/>
-                <w:rtl w:val="0"/>
-              </w:rPr>
-              <w:t xml:space="preserve">1.0</w:t>
-            </w:r>
-          </w:p>
-        </w:tc>
-        <w:tc>
-          <w:tcPr>
-            <w:shd w:fill="auto" w:val="clear"/>
-            <w:tcMar>
-              <w:top w:w="100.0" w:type="dxa"/>
-              <w:left w:w="100.0" w:type="dxa"/>
-              <w:bottom w:w="100.0" w:type="dxa"/>
-              <w:right w:w="100.0" w:type="dxa"/>
-            </w:tcMar>
-            <w:vAlign w:val="top"/>
-          </w:tcPr>
-          <w:p>
-            <w:pPr>
-              <w:widowControl w:val="0"/>
-              <w:spacing w:line="240" w:lineRule="auto"/>
-              <w:rPr>
-                <w:rFonts w:ascii="Times New Roman" w:cs="Times New Roman" w:eastAsia="Times New Roman" w:hAnsi="Times New Roman"/>
-                <w:sz w:val="24"/>
-                <w:szCs w:val="24"/>
-              </w:rPr>
-            </w:pPr>
-            <w:r>
-              <w:rPr>
-                <w:rFonts w:ascii="Times New Roman" w:cs="Times New Roman" w:eastAsia="Times New Roman" w:hAnsi="Times New Roman"/>
-                <w:sz w:val="24"/>
-                <w:szCs w:val="24"/>
-                <w:rtl w:val="0"/>
-              </w:rPr>
-              <w:t xml:space="preserve">Creación del documento.</w:t>
-            </w:r>
-          </w:p>
-        </w:tc>
-        <w:tc>
-          <w:tcPr>
-            <w:shd w:fill="auto" w:val="clear"/>
-            <w:tcMar>
-              <w:top w:w="100.0" w:type="dxa"/>
-              <w:left w:w="100.0" w:type="dxa"/>
-              <w:bottom w:w="100.0" w:type="dxa"/>
-              <w:right w:w="100.0" w:type="dxa"/>
-            </w:tcMar>
-            <w:vAlign w:val="top"/>
-          </w:tcPr>
-          <w:p>
-            <w:pPr>
-              <w:widowControl w:val="0"/>
-              <w:spacing w:line="240" w:lineRule="auto"/>
-              <w:rPr>
-                <w:rFonts w:ascii="Times New Roman" w:cs="Times New Roman" w:eastAsia="Times New Roman" w:hAnsi="Times New Roman"/>
-                <w:sz w:val="24"/>
-                <w:szCs w:val="24"/>
-              </w:rPr>
-            </w:pPr>
-            <w:r>
-              <w:rPr>
-                <w:rFonts w:ascii="Times New Roman" w:cs="Times New Roman" w:eastAsia="Times New Roman" w:hAnsi="Times New Roman"/>
-                <w:sz w:val="24"/>
-                <w:szCs w:val="24"/>
-                <w:rtl w:val="0"/>
-              </w:rPr>
-              <w:t xml:space="preserve">Braulio Saldaña, Yazid Arroyo y Bruno Chochoca</w:t>
-            </w:r>
-          </w:p>
-        </w:tc>
-      </w:tr>
-      <w:tr>
-        <w:trPr>
-          <w:cantSplit w:val="0"/>
-          <w:tblHeader w:val="0"/>
-        </w:trPr>
-        <w:tc>
-          <w:tcPr>
-            <w:shd w:fill="auto" w:val="clear"/>
-            <w:tcMar>
-              <w:top w:w="100.0" w:type="dxa"/>
-              <w:left w:w="100.0" w:type="dxa"/>
-              <w:bottom w:w="100.0" w:type="dxa"/>
-              <w:right w:w="100.0" w:type="dxa"/>
-            </w:tcMar>
-            <w:vAlign w:val="top"/>
-          </w:tcPr>
-          <w:p>
-            <w:pPr>
-              <w:widowControl w:val="0"/>
-              <w:spacing w:line="240" w:lineRule="auto"/>
-              <w:rPr>
-                <w:rFonts w:ascii="Times New Roman" w:cs="Times New Roman" w:eastAsia="Times New Roman" w:hAnsi="Times New Roman"/>
-                <w:sz w:val="24"/>
-                <w:szCs w:val="24"/>
-              </w:rPr>
-            </w:pPr>
-            <w:r>
-              <w:rPr>
-                <w:rFonts w:ascii="Times New Roman" w:cs="Times New Roman" w:eastAsia="Times New Roman" w:hAnsi="Times New Roman"/>
-                <w:sz w:val="24"/>
-                <w:szCs w:val="24"/>
-                <w:rtl w:val="0"/>
-              </w:rPr>
-              <w:t xml:space="preserve">23/06/2024</w:t>
-            </w:r>
-          </w:p>
-        </w:tc>
-        <w:tc>
-          <w:tcPr>
-            <w:shd w:fill="auto" w:val="clear"/>
-            <w:tcMar>
-              <w:top w:w="100.0" w:type="dxa"/>
-              <w:left w:w="100.0" w:type="dxa"/>
-              <w:bottom w:w="100.0" w:type="dxa"/>
-              <w:right w:w="100.0" w:type="dxa"/>
-            </w:tcMar>
-            <w:vAlign w:val="top"/>
-          </w:tcPr>
-          <w:p>
-            <w:pPr>
-              <w:widowControl w:val="0"/>
-              <w:spacing w:line="240" w:lineRule="auto"/>
-              <w:rPr>
-                <w:rFonts w:ascii="Times New Roman" w:cs="Times New Roman" w:eastAsia="Times New Roman" w:hAnsi="Times New Roman"/>
-                <w:sz w:val="24"/>
-                <w:szCs w:val="24"/>
-              </w:rPr>
-            </w:pPr>
-            <w:r>
-              <w:rPr>
-                <w:rFonts w:ascii="Times New Roman" w:cs="Times New Roman" w:eastAsia="Times New Roman" w:hAnsi="Times New Roman"/>
-                <w:sz w:val="24"/>
-                <w:szCs w:val="24"/>
-                <w:rtl w:val="0"/>
-              </w:rPr>
-              <w:t xml:space="preserve">1.1</w:t>
-            </w:r>
-          </w:p>
-        </w:tc>
-        <w:tc>
-          <w:tcPr>
-            <w:shd w:fill="auto" w:val="clear"/>
-            <w:tcMar>
-              <w:top w:w="100.0" w:type="dxa"/>
-              <w:left w:w="100.0" w:type="dxa"/>
-              <w:bottom w:w="100.0" w:type="dxa"/>
-              <w:right w:w="100.0" w:type="dxa"/>
-            </w:tcMar>
-            <w:vAlign w:val="top"/>
-          </w:tcPr>
-          <w:p>
-            <w:pPr>
-              <w:widowControl w:val="0"/>
-              <w:spacing w:line="240" w:lineRule="auto"/>
-              <w:rPr>
-                <w:rFonts w:ascii="Times New Roman" w:cs="Times New Roman" w:eastAsia="Times New Roman" w:hAnsi="Times New Roman"/>
-                <w:sz w:val="24"/>
-                <w:szCs w:val="24"/>
-              </w:rPr>
-            </w:pPr>
-            <w:r>
-              <w:rPr>
-                <w:rFonts w:ascii="Times New Roman" w:cs="Times New Roman" w:eastAsia="Times New Roman" w:hAnsi="Times New Roman"/>
-                <w:sz w:val="24"/>
-                <w:szCs w:val="24"/>
-                <w:rtl w:val="0"/>
-              </w:rPr>
-              <w:t xml:space="preserve">Verificación del documento.</w:t>
-            </w:r>
-          </w:p>
-        </w:tc>
-        <w:tc>
-          <w:tcPr>
-            <w:shd w:fill="auto" w:val="clear"/>
-            <w:tcMar>
-              <w:top w:w="100.0" w:type="dxa"/>
-              <w:left w:w="100.0" w:type="dxa"/>
-              <w:bottom w:w="100.0" w:type="dxa"/>
-              <w:right w:w="100.0" w:type="dxa"/>
-            </w:tcMar>
-            <w:vAlign w:val="top"/>
-          </w:tcPr>
-          <w:p>
-            <w:pPr>
-              <w:widowControl w:val="0"/>
-              <w:spacing w:line="240" w:lineRule="auto"/>
-              <w:rPr>
-                <w:rFonts w:ascii="Times New Roman" w:cs="Times New Roman" w:eastAsia="Times New Roman" w:hAnsi="Times New Roman"/>
-                <w:sz w:val="24"/>
-                <w:szCs w:val="24"/>
-              </w:rPr>
-            </w:pPr>
-            <w:r>
-              <w:rPr>
-                <w:rFonts w:ascii="Times New Roman" w:cs="Times New Roman" w:eastAsia="Times New Roman" w:hAnsi="Times New Roman"/>
-                <w:sz w:val="24"/>
-                <w:szCs w:val="24"/>
-                <w:rtl w:val="0"/>
-              </w:rPr>
-              <w:t xml:space="preserve">Braulio Saldaña</w:t>
-            </w:r>
-          </w:p>
-        </w:tc>
-      </w:tr>
-      <w:tr>
-        <w:trPr>
-          <w:cantSplit w:val="0"/>
-          <w:tblHeader w:val="0"/>
-        </w:trPr>
-        <w:tc>
-          <w:tcPr>
-            <w:shd w:fill="auto" w:val="clear"/>
-            <w:tcMar>
-              <w:top w:w="100.0" w:type="dxa"/>
-              <w:left w:w="100.0" w:type="dxa"/>
-              <w:bottom w:w="100.0" w:type="dxa"/>
-              <w:right w:w="100.0" w:type="dxa"/>
-            </w:tcMar>
-            <w:vAlign w:val="top"/>
-          </w:tcPr>
-          <w:p>
-            <w:pPr>
-              <w:widowControl w:val="0"/>
-              <w:spacing w:line="240" w:lineRule="auto"/>
-              <w:rPr>
-                <w:rFonts w:ascii="Times New Roman" w:cs="Times New Roman" w:eastAsia="Times New Roman" w:hAnsi="Times New Roman"/>
-                <w:sz w:val="24"/>
-                <w:szCs w:val="24"/>
-              </w:rPr>
-            </w:pPr>
-            <w:r>
-              <w:rPr>
-                <w:rFonts w:ascii="Times New Roman" w:cs="Times New Roman" w:eastAsia="Times New Roman" w:hAnsi="Times New Roman"/>
-                <w:sz w:val="24"/>
-                <w:szCs w:val="24"/>
-                <w:rtl w:val="0"/>
-              </w:rPr>
-              <w:t xml:space="preserve">30/06/2024</w:t>
-            </w:r>
-          </w:p>
-        </w:tc>
-        <w:tc>
-          <w:tcPr>
-            <w:shd w:fill="auto" w:val="clear"/>
-            <w:tcMar>
-              <w:top w:w="100.0" w:type="dxa"/>
-              <w:left w:w="100.0" w:type="dxa"/>
-              <w:bottom w:w="100.0" w:type="dxa"/>
-              <w:right w:w="100.0" w:type="dxa"/>
-            </w:tcMar>
-            <w:vAlign w:val="top"/>
-          </w:tcPr>
-          <w:p>
-            <w:pPr>
-              <w:widowControl w:val="0"/>
-              <w:spacing w:line="240" w:lineRule="auto"/>
-              <w:rPr>
-                <w:rFonts w:ascii="Times New Roman" w:cs="Times New Roman" w:eastAsia="Times New Roman" w:hAnsi="Times New Roman"/>
-                <w:sz w:val="24"/>
-                <w:szCs w:val="24"/>
-              </w:rPr>
-            </w:pPr>
-            <w:r>
-              <w:rPr>
-                <w:rFonts w:ascii="Times New Roman" w:cs="Times New Roman" w:eastAsia="Times New Roman" w:hAnsi="Times New Roman"/>
-                <w:sz w:val="24"/>
-                <w:szCs w:val="24"/>
-                <w:rtl w:val="0"/>
-              </w:rPr>
-              <w:t xml:space="preserve">1.2</w:t>
-            </w:r>
-          </w:p>
-        </w:tc>
-        <w:tc>
-          <w:tcPr>
-            <w:shd w:fill="auto" w:val="clear"/>
-            <w:tcMar>
-              <w:top w:w="100.0" w:type="dxa"/>
-              <w:left w:w="100.0" w:type="dxa"/>
-              <w:bottom w:w="100.0" w:type="dxa"/>
-              <w:right w:w="100.0" w:type="dxa"/>
-            </w:tcMar>
-            <w:vAlign w:val="top"/>
-          </w:tcPr>
-          <w:p>
-            <w:pPr>
-              <w:widowControl w:val="0"/>
-              <w:spacing w:line="240" w:lineRule="auto"/>
-              <w:rPr>
-                <w:rFonts w:ascii="Times New Roman" w:cs="Times New Roman" w:eastAsia="Times New Roman" w:hAnsi="Times New Roman"/>
-                <w:sz w:val="24"/>
-                <w:szCs w:val="24"/>
-              </w:rPr>
-            </w:pPr>
-            <w:r>
-              <w:rPr>
-                <w:rFonts w:ascii="Times New Roman" w:cs="Times New Roman" w:eastAsia="Times New Roman" w:hAnsi="Times New Roman"/>
-                <w:sz w:val="24"/>
-                <w:szCs w:val="24"/>
-                <w:rtl w:val="0"/>
-              </w:rPr>
-              <w:t xml:space="preserve">Verificación y finalización del documento.</w:t>
-            </w:r>
-          </w:p>
-        </w:tc>
-        <w:tc>
-          <w:tcPr>
-            <w:shd w:fill="auto" w:val="clear"/>
-            <w:tcMar>
-              <w:top w:w="100.0" w:type="dxa"/>
-              <w:left w:w="100.0" w:type="dxa"/>
-              <w:bottom w:w="100.0" w:type="dxa"/>
-              <w:right w:w="100.0" w:type="dxa"/>
-            </w:tcMar>
-            <w:vAlign w:val="top"/>
-          </w:tcPr>
-          <w:p>
-            <w:pPr>
-              <w:widowControl w:val="0"/>
-              <w:spacing w:line="240" w:lineRule="auto"/>
-              <w:rPr>
-                <w:rFonts w:ascii="Times New Roman" w:cs="Times New Roman" w:eastAsia="Times New Roman" w:hAnsi="Times New Roman"/>
-                <w:sz w:val="24"/>
-                <w:szCs w:val="24"/>
-              </w:rPr>
-            </w:pPr>
-            <w:r>
-              <w:rPr>
-                <w:rFonts w:ascii="Times New Roman" w:cs="Times New Roman" w:eastAsia="Times New Roman" w:hAnsi="Times New Roman"/>
-                <w:sz w:val="24"/>
-                <w:szCs w:val="24"/>
-                <w:rtl w:val="0"/>
-              </w:rPr>
-              <w:t xml:space="preserve">Abraham Carbajal</w:t>
-            </w:r>
-          </w:p>
-        </w:tc>
-      </w:tr>
-      <w:tr>
-        <w:trPr>
-          <w:cantSplit w:val="0"/>
-          <w:tblHeader w:val="0"/>
-        </w:trPr>
-        <w:tc>
-          <w:tcPr>
-            <w:shd w:fill="auto" w:val="clear"/>
-            <w:tcMar>
-              <w:top w:w="100.0" w:type="dxa"/>
-              <w:left w:w="100.0" w:type="dxa"/>
-              <w:bottom w:w="100.0" w:type="dxa"/>
-              <w:right w:w="100.0" w:type="dxa"/>
-            </w:tcMar>
-            <w:vAlign w:val="top"/>
-          </w:tcPr>
-          <w:p>
-            <w:pPr>
-              <w:widowControl w:val="0"/>
-              <w:spacing w:line="240" w:lineRule="auto"/>
-              <w:rPr>
-                <w:rFonts w:ascii="Times New Roman" w:cs="Times New Roman" w:eastAsia="Times New Roman" w:hAnsi="Times New Roman"/>
-                <w:sz w:val="24"/>
-                <w:szCs w:val="24"/>
-              </w:rPr>
-            </w:pPr>
-            <w:r>
-              <w:rPr>
-                <w:rtl w:val="0"/>
-              </w:rPr>
-            </w:r>
-          </w:p>
-        </w:tc>
-        <w:tc>
-          <w:tcPr>
-            <w:shd w:fill="auto" w:val="clear"/>
-            <w:tcMar>
-              <w:top w:w="100.0" w:type="dxa"/>
-              <w:left w:w="100.0" w:type="dxa"/>
-              <w:bottom w:w="100.0" w:type="dxa"/>
-              <w:right w:w="100.0" w:type="dxa"/>
-            </w:tcMar>
-            <w:vAlign w:val="top"/>
-          </w:tcPr>
-          <w:p>
-            <w:pPr>
-              <w:widowControl w:val="0"/>
-              <w:spacing w:line="240" w:lineRule="auto"/>
-              <w:rPr>
-                <w:rFonts w:ascii="Times New Roman" w:cs="Times New Roman" w:eastAsia="Times New Roman" w:hAnsi="Times New Roman"/>
-                <w:sz w:val="24"/>
-                <w:szCs w:val="24"/>
-              </w:rPr>
-            </w:pPr>
-            <w:r>
-              <w:rPr>
-                <w:rtl w:val="0"/>
-              </w:rPr>
-            </w:r>
-          </w:p>
-        </w:tc>
-        <w:tc>
-          <w:tcPr>
-            <w:shd w:fill="auto" w:val="clear"/>
-            <w:tcMar>
-              <w:top w:w="100.0" w:type="dxa"/>
-              <w:left w:w="100.0" w:type="dxa"/>
-              <w:bottom w:w="100.0" w:type="dxa"/>
-              <w:right w:w="100.0" w:type="dxa"/>
-            </w:tcMar>
-            <w:vAlign w:val="top"/>
-          </w:tcPr>
-          <w:p>
-            <w:pPr>
-              <w:widowControl w:val="0"/>
-              <w:spacing w:line="240" w:lineRule="auto"/>
-              <w:rPr>
-                <w:rFonts w:ascii="Times New Roman" w:cs="Times New Roman" w:eastAsia="Times New Roman" w:hAnsi="Times New Roman"/>
-                <w:sz w:val="24"/>
-                <w:szCs w:val="24"/>
-              </w:rPr>
-            </w:pPr>
-            <w:r>
-              <w:rPr>
-                <w:rtl w:val="0"/>
-              </w:rPr>
-            </w:r>
-          </w:p>
-        </w:tc>
-        <w:tc>
-          <w:tcPr>
-            <w:shd w:fill="auto" w:val="clear"/>
-            <w:tcMar>
-              <w:top w:w="100.0" w:type="dxa"/>
-              <w:left w:w="100.0" w:type="dxa"/>
-              <w:bottom w:w="100.0" w:type="dxa"/>
-              <w:right w:w="100.0" w:type="dxa"/>
-            </w:tcMar>
-            <w:vAlign w:val="top"/>
-          </w:tcPr>
-          <w:p>
-            <w:pPr>
-              <w:widowControl w:val="0"/>
-              <w:spacing w:line="240" w:lineRule="auto"/>
-              <w:rPr>
-                <w:rFonts w:ascii="Times New Roman" w:cs="Times New Roman" w:eastAsia="Times New Roman" w:hAnsi="Times New Roman"/>
-                <w:sz w:val="24"/>
-                <w:szCs w:val="24"/>
-              </w:rPr>
-            </w:pPr>
-            <w:r>
-              <w:rPr>
-                <w:rtl w:val="0"/>
-              </w:rPr>
-            </w:r>
-          </w:p>
-        </w:tc>
-      </w:tr>
-      <w:tr>
-        <w:trPr>
-          <w:cantSplit w:val="0"/>
-          <w:tblHeader w:val="0"/>
-        </w:trPr>
-        <w:tc>
-          <w:tcPr>
-            <w:shd w:fill="auto" w:val="clear"/>
-            <w:tcMar>
-              <w:top w:w="100.0" w:type="dxa"/>
-              <w:left w:w="100.0" w:type="dxa"/>
-              <w:bottom w:w="100.0" w:type="dxa"/>
-              <w:right w:w="100.0" w:type="dxa"/>
-            </w:tcMar>
-            <w:vAlign w:val="top"/>
-          </w:tcPr>
-          <w:p>
-            <w:pPr>
-              <w:widowControl w:val="0"/>
-              <w:spacing w:line="240" w:lineRule="auto"/>
-              <w:rPr>
-                <w:rFonts w:ascii="Times New Roman" w:cs="Times New Roman" w:eastAsia="Times New Roman" w:hAnsi="Times New Roman"/>
-                <w:sz w:val="24"/>
-                <w:szCs w:val="24"/>
-              </w:rPr>
-            </w:pPr>
-            <w:r>
-              <w:rPr>
-                <w:rtl w:val="0"/>
-              </w:rPr>
-            </w:r>
-          </w:p>
-        </w:tc>
-        <w:tc>
-          <w:tcPr>
-            <w:shd w:fill="auto" w:val="clear"/>
-            <w:tcMar>
-              <w:top w:w="100.0" w:type="dxa"/>
-              <w:left w:w="100.0" w:type="dxa"/>
-              <w:bottom w:w="100.0" w:type="dxa"/>
-              <w:right w:w="100.0" w:type="dxa"/>
-            </w:tcMar>
-            <w:vAlign w:val="top"/>
-          </w:tcPr>
-          <w:p>
-            <w:pPr>
-              <w:widowControl w:val="0"/>
-              <w:spacing w:line="240" w:lineRule="auto"/>
-              <w:rPr>
-                <w:rFonts w:ascii="Times New Roman" w:cs="Times New Roman" w:eastAsia="Times New Roman" w:hAnsi="Times New Roman"/>
-                <w:sz w:val="24"/>
-                <w:szCs w:val="24"/>
-              </w:rPr>
-            </w:pPr>
-            <w:r>
-              <w:rPr>
-                <w:rtl w:val="0"/>
-              </w:rPr>
-            </w:r>
-          </w:p>
-        </w:tc>
-        <w:tc>
-          <w:tcPr>
-            <w:shd w:fill="auto" w:val="clear"/>
-            <w:tcMar>
-              <w:top w:w="100.0" w:type="dxa"/>
-              <w:left w:w="100.0" w:type="dxa"/>
-              <w:bottom w:w="100.0" w:type="dxa"/>
-              <w:right w:w="100.0" w:type="dxa"/>
-            </w:tcMar>
-            <w:vAlign w:val="top"/>
-          </w:tcPr>
-          <w:p>
-            <w:pPr>
-              <w:widowControl w:val="0"/>
-              <w:spacing w:line="240" w:lineRule="auto"/>
-              <w:rPr>
-                <w:rFonts w:ascii="Times New Roman" w:cs="Times New Roman" w:eastAsia="Times New Roman" w:hAnsi="Times New Roman"/>
-                <w:sz w:val="24"/>
-                <w:szCs w:val="24"/>
-              </w:rPr>
-            </w:pPr>
-            <w:r>
-              <w:rPr>
-                <w:rtl w:val="0"/>
-              </w:rPr>
-            </w:r>
-          </w:p>
-        </w:tc>
-        <w:tc>
-          <w:tcPr>
-            <w:shd w:fill="auto" w:val="clear"/>
-            <w:tcMar>
-              <w:top w:w="100.0" w:type="dxa"/>
-              <w:left w:w="100.0" w:type="dxa"/>
-              <w:bottom w:w="100.0" w:type="dxa"/>
-              <w:right w:w="100.0" w:type="dxa"/>
-            </w:tcMar>
-            <w:vAlign w:val="top"/>
-          </w:tcPr>
-          <w:p>
-            <w:pPr>
-              <w:widowControl w:val="0"/>
-              <w:spacing w:line="240" w:lineRule="auto"/>
-              <w:rPr>
-                <w:rFonts w:ascii="Times New Roman" w:cs="Times New Roman" w:eastAsia="Times New Roman" w:hAnsi="Times New Roman"/>
-                <w:sz w:val="24"/>
-                <w:szCs w:val="24"/>
-              </w:rPr>
-            </w:pPr>
-            <w:r>
-              <w:rPr>
-                <w:rtl w:val="0"/>
-              </w:rPr>
-            </w:r>
-          </w:p>
-        </w:tc>
-      </w:tr>
-      <w:tr>
-        <w:trPr>
-          <w:cantSplit w:val="0"/>
-          <w:tblHeader w:val="0"/>
-        </w:trPr>
-        <w:tc>
-          <w:tcPr>
-            <w:shd w:fill="auto" w:val="clear"/>
-            <w:tcMar>
-              <w:top w:w="100.0" w:type="dxa"/>
-              <w:left w:w="100.0" w:type="dxa"/>
-              <w:bottom w:w="100.0" w:type="dxa"/>
-              <w:right w:w="100.0" w:type="dxa"/>
-            </w:tcMar>
-            <w:vAlign w:val="top"/>
-          </w:tcPr>
-          <w:p>
-            <w:pPr>
-              <w:widowControl w:val="0"/>
-              <w:spacing w:line="240" w:lineRule="auto"/>
-              <w:rPr>
-                <w:rFonts w:ascii="Times New Roman" w:cs="Times New Roman" w:eastAsia="Times New Roman" w:hAnsi="Times New Roman"/>
-                <w:sz w:val="24"/>
-                <w:szCs w:val="24"/>
-              </w:rPr>
-            </w:pPr>
-            <w:r>
-              <w:rPr>
-                <w:rtl w:val="0"/>
-              </w:rPr>
-            </w:r>
-          </w:p>
-        </w:tc>
-        <w:tc>
-          <w:tcPr>
-            <w:shd w:fill="auto" w:val="clear"/>
-            <w:tcMar>
-              <w:top w:w="100.0" w:type="dxa"/>
-              <w:left w:w="100.0" w:type="dxa"/>
-              <w:bottom w:w="100.0" w:type="dxa"/>
-              <w:right w:w="100.0" w:type="dxa"/>
-            </w:tcMar>
-            <w:vAlign w:val="top"/>
-          </w:tcPr>
-          <w:p>
-            <w:pPr>
-              <w:widowControl w:val="0"/>
-              <w:spacing w:line="240" w:lineRule="auto"/>
-              <w:rPr>
-                <w:rFonts w:ascii="Times New Roman" w:cs="Times New Roman" w:eastAsia="Times New Roman" w:hAnsi="Times New Roman"/>
-                <w:sz w:val="24"/>
-                <w:szCs w:val="24"/>
-              </w:rPr>
-            </w:pPr>
-            <w:r>
-              <w:rPr>
-                <w:rtl w:val="0"/>
-              </w:rPr>
-            </w:r>
-          </w:p>
-        </w:tc>
-        <w:tc>
-          <w:tcPr>
-            <w:shd w:fill="auto" w:val="clear"/>
-            <w:tcMar>
-              <w:top w:w="100.0" w:type="dxa"/>
-              <w:left w:w="100.0" w:type="dxa"/>
-              <w:bottom w:w="100.0" w:type="dxa"/>
-              <w:right w:w="100.0" w:type="dxa"/>
-            </w:tcMar>
-            <w:vAlign w:val="top"/>
-          </w:tcPr>
-          <w:p>
-            <w:pPr>
-              <w:widowControl w:val="0"/>
-              <w:spacing w:line="240" w:lineRule="auto"/>
-              <w:rPr>
-                <w:rFonts w:ascii="Times New Roman" w:cs="Times New Roman" w:eastAsia="Times New Roman" w:hAnsi="Times New Roman"/>
-                <w:sz w:val="24"/>
-                <w:szCs w:val="24"/>
-              </w:rPr>
-            </w:pPr>
-            <w:r>
-              <w:rPr>
-                <w:rtl w:val="0"/>
-              </w:rPr>
-            </w:r>
-          </w:p>
-        </w:tc>
-        <w:tc>
-          <w:tcPr>
-            <w:shd w:fill="auto" w:val="clear"/>
-            <w:tcMar>
-              <w:top w:w="100.0" w:type="dxa"/>
-              <w:left w:w="100.0" w:type="dxa"/>
-              <w:bottom w:w="100.0" w:type="dxa"/>
-              <w:right w:w="100.0" w:type="dxa"/>
-            </w:tcMar>
-            <w:vAlign w:val="top"/>
-          </w:tcPr>
-          <w:p>
-            <w:pPr>
-              <w:widowControl w:val="0"/>
-              <w:spacing w:line="240" w:lineRule="auto"/>
-              <w:rPr>
-                <w:rFonts w:ascii="Times New Roman" w:cs="Times New Roman" w:eastAsia="Times New Roman" w:hAnsi="Times New Roman"/>
-                <w:sz w:val="24"/>
-                <w:szCs w:val="24"/>
-              </w:rPr>
-            </w:pPr>
-            <w:r>
-              <w:rPr>
-                <w:rtl w:val="0"/>
-              </w:rPr>
-            </w:r>
-          </w:p>
-        </w:tc>
-      </w:tr>
-      <w:tr>
-        <w:trPr>
-          <w:cantSplit w:val="0"/>
-          <w:tblHeader w:val="0"/>
-        </w:trPr>
-        <w:tc>
-          <w:tcPr>
-            <w:shd w:fill="auto" w:val="clear"/>
-            <w:tcMar>
-              <w:top w:w="100.0" w:type="dxa"/>
-              <w:left w:w="100.0" w:type="dxa"/>
-              <w:bottom w:w="100.0" w:type="dxa"/>
-              <w:right w:w="100.0" w:type="dxa"/>
-            </w:tcMar>
-            <w:vAlign w:val="top"/>
-          </w:tcPr>
-          <w:p>
-            <w:pPr>
-              <w:widowControl w:val="0"/>
-              <w:spacing w:line="240" w:lineRule="auto"/>
-              <w:rPr>
-                <w:rFonts w:ascii="Times New Roman" w:cs="Times New Roman" w:eastAsia="Times New Roman" w:hAnsi="Times New Roman"/>
-                <w:sz w:val="24"/>
-                <w:szCs w:val="24"/>
-              </w:rPr>
-            </w:pPr>
-            <w:r>
-              <w:rPr>
-                <w:rtl w:val="0"/>
-              </w:rPr>
-            </w:r>
-          </w:p>
-        </w:tc>
-        <w:tc>
-          <w:tcPr>
-            <w:shd w:fill="auto" w:val="clear"/>
-            <w:tcMar>
-              <w:top w:w="100.0" w:type="dxa"/>
-              <w:left w:w="100.0" w:type="dxa"/>
-              <w:bottom w:w="100.0" w:type="dxa"/>
-              <w:right w:w="100.0" w:type="dxa"/>
-            </w:tcMar>
-            <w:vAlign w:val="top"/>
-          </w:tcPr>
-          <w:p>
-            <w:pPr>
-              <w:widowControl w:val="0"/>
-              <w:spacing w:line="240" w:lineRule="auto"/>
-              <w:rPr>
-                <w:rFonts w:ascii="Times New Roman" w:cs="Times New Roman" w:eastAsia="Times New Roman" w:hAnsi="Times New Roman"/>
-                <w:sz w:val="24"/>
-                <w:szCs w:val="24"/>
-              </w:rPr>
-            </w:pPr>
-            <w:r>
-              <w:rPr>
-                <w:rtl w:val="0"/>
-              </w:rPr>
-            </w:r>
-          </w:p>
-        </w:tc>
-        <w:tc>
-          <w:tcPr>
-            <w:shd w:fill="auto" w:val="clear"/>
-            <w:tcMar>
-              <w:top w:w="100.0" w:type="dxa"/>
-              <w:left w:w="100.0" w:type="dxa"/>
-              <w:bottom w:w="100.0" w:type="dxa"/>
-              <w:right w:w="100.0" w:type="dxa"/>
-            </w:tcMar>
-            <w:vAlign w:val="top"/>
-          </w:tcPr>
-          <w:p>
-            <w:pPr>
-              <w:widowControl w:val="0"/>
-              <w:spacing w:line="240" w:lineRule="auto"/>
-              <w:rPr>
-                <w:rFonts w:ascii="Times New Roman" w:cs="Times New Roman" w:eastAsia="Times New Roman" w:hAnsi="Times New Roman"/>
-                <w:sz w:val="24"/>
-                <w:szCs w:val="24"/>
-              </w:rPr>
-            </w:pPr>
-            <w:r>
-              <w:rPr>
-                <w:rtl w:val="0"/>
-              </w:rPr>
-            </w:r>
-          </w:p>
-        </w:tc>
-        <w:tc>
-          <w:tcPr>
-            <w:shd w:fill="auto" w:val="clear"/>
-            <w:tcMar>
-              <w:top w:w="100.0" w:type="dxa"/>
-              <w:left w:w="100.0" w:type="dxa"/>
-              <w:bottom w:w="100.0" w:type="dxa"/>
-              <w:right w:w="100.0" w:type="dxa"/>
-            </w:tcMar>
-            <w:vAlign w:val="top"/>
-          </w:tcPr>
-          <w:p>
-            <w:pPr>
-              <w:widowControl w:val="0"/>
-              <w:spacing w:line="240" w:lineRule="auto"/>
-              <w:rPr>
-                <w:rFonts w:ascii="Times New Roman" w:cs="Times New Roman" w:eastAsia="Times New Roman" w:hAnsi="Times New Roman"/>
-                <w:sz w:val="24"/>
-                <w:szCs w:val="24"/>
-              </w:rPr>
-            </w:pPr>
-            <w:r>
-              <w:rPr>
-                <w:rtl w:val="0"/>
-              </w:rPr>
-            </w:r>
-          </w:p>
-        </w:tc>
-      </w:tr>
-    </w:tbl>
-    <w:p>
-      <w:pPr>
-        <w:spacing w:after="200" w:line="360" w:lineRule="auto"/>
-        <w:rPr>
-          <w:rFonts w:ascii="Times New Roman" w:cs="Times New Roman" w:eastAsia="Times New Roman" w:hAnsi="Times New Roman"/>
-          <w:sz w:val="24"/>
-          <w:szCs w:val="24"/>
-        </w:rPr>
-      </w:pPr>
-      <w:r>
-        <w:rPr>
-          <w:rtl w:val="0"/>
-        </w:rPr>
-      </w:r>
-    </w:p>
-    <w:p>
-      <w:pPr>
-        <w:rPr>
-          <w:rFonts w:ascii="Times New Roman" w:cs="Times New Roman" w:eastAsia="Times New Roman" w:hAnsi="Times New Roman"/>
-          <w:sz w:val="24"/>
-          <w:szCs w:val="24"/>
+        <w:t xml:space="preserve">Versión 1.1</w:t>
+      </w:r>
+    </w:p>
+    <w:p>
+      <w:pPr>
+        <w:rPr>
+          <w:rFonts w:ascii="Times New Roman" w:cs="Times New Roman" w:eastAsia="Times New Roman" w:hAnsi="Times New Roman"/>
         </w:rPr>
       </w:pPr>
       <w:r>
@@ -1524,7 +399,7 @@
               </w:rPr>
               <w:t xml:space="preserve">1. Introducción</w:t>
               <w:tab/>
-              <w:t xml:space="preserve">4</w:t>
+              <w:t xml:space="preserve">3</w:t>
             </w:r>
           </w:hyperlink>
           <w:r>
@@ -1817,7 +692,7 @@
               </w:rPr>
               <w:t xml:space="preserve">2.5. Tipografía</w:t>
               <w:tab/>
-              <w:t xml:space="preserve">22</w:t>
+              <w:t xml:space="preserve">23</w:t>
             </w:r>
           </w:hyperlink>
           <w:r>
@@ -1866,7 +741,7 @@
               </w:rPr>
               <w:t xml:space="preserve">2.6. Iconografía</w:t>
               <w:tab/>
-              <w:t xml:space="preserve">24</w:t>
+              <w:t xml:space="preserve">25</w:t>
             </w:r>
           </w:hyperlink>
           <w:r>
@@ -1915,7 +790,7 @@
               </w:rPr>
               <w:t xml:space="preserve">2.7. Guía de estilos</w:t>
               <w:tab/>
-              <w:t xml:space="preserve">25</w:t>
+              <w:t xml:space="preserve">26</w:t>
             </w:r>
           </w:hyperlink>
           <w:r>
@@ -1963,7 +838,7 @@
               </w:rPr>
               <w:t xml:space="preserve">3. Conclusión y próximos pasos</w:t>
               <w:tab/>
-              <w:t xml:space="preserve">26</w:t>
+              <w:t xml:space="preserve">28</w:t>
             </w:r>
           </w:hyperlink>
           <w:r>
@@ -2637,12 +1512,12 @@
           <wp:inline distB="114300" distT="114300" distL="114300" distR="114300">
             <wp:extent cx="5867400" cy="2966565"/>
             <wp:effectExtent b="0" l="0" r="0" t="0"/>
-            <wp:docPr id="13" name="image13.png"/>
+            <wp:docPr id="13" name="image8.png"/>
             <a:graphic>
               <a:graphicData uri="http://schemas.openxmlformats.org/drawingml/2006/picture">
                 <pic:pic>
                   <pic:nvPicPr>
-                    <pic:cNvPr id="0" name="image13.png"/>
+                    <pic:cNvPr id="0" name="image8.png"/>
                     <pic:cNvPicPr preferRelativeResize="0"/>
                   </pic:nvPicPr>
                   <pic:blipFill>
@@ -2945,12 +1820,12 @@
           <wp:inline distB="114300" distT="114300" distL="114300" distR="114300">
             <wp:extent cx="5731200" cy="3289300"/>
             <wp:effectExtent b="0" l="0" r="0" t="0"/>
-            <wp:docPr id="2" name="image21.png"/>
+            <wp:docPr id="2" name="image7.png"/>
             <a:graphic>
               <a:graphicData uri="http://schemas.openxmlformats.org/drawingml/2006/picture">
                 <pic:pic>
                   <pic:nvPicPr>
-                    <pic:cNvPr id="0" name="image21.png"/>
+                    <pic:cNvPr id="0" name="image7.png"/>
                     <pic:cNvPicPr preferRelativeResize="0"/>
                   </pic:nvPicPr>
                   <pic:blipFill>
@@ -3101,12 +1976,12 @@
           <wp:inline distB="114300" distT="114300" distL="114300" distR="114300">
             <wp:extent cx="5731200" cy="3225800"/>
             <wp:effectExtent b="0" l="0" r="0" t="0"/>
-            <wp:docPr id="23" name="image24.png"/>
+            <wp:docPr id="23" name="image21.png"/>
             <a:graphic>
               <a:graphicData uri="http://schemas.openxmlformats.org/drawingml/2006/picture">
                 <pic:pic>
                   <pic:nvPicPr>
-                    <pic:cNvPr id="0" name="image24.png"/>
+                    <pic:cNvPr id="0" name="image21.png"/>
                     <pic:cNvPicPr preferRelativeResize="0"/>
                   </pic:nvPicPr>
                   <pic:blipFill>
@@ -3191,12 +2066,12 @@
           <wp:inline distB="114300" distT="114300" distL="114300" distR="114300">
             <wp:extent cx="4859963" cy="2857365"/>
             <wp:effectExtent b="0" l="0" r="0" t="0"/>
-            <wp:docPr id="21" name="image23.png"/>
+            <wp:docPr id="21" name="image19.png"/>
             <a:graphic>
               <a:graphicData uri="http://schemas.openxmlformats.org/drawingml/2006/picture">
                 <pic:pic>
                   <pic:nvPicPr>
-                    <pic:cNvPr id="0" name="image23.png"/>
+                    <pic:cNvPr id="0" name="image19.png"/>
                     <pic:cNvPicPr preferRelativeResize="0"/>
                   </pic:nvPicPr>
                   <pic:blipFill>
@@ -3315,12 +2190,12 @@
           <wp:inline distB="114300" distT="114300" distL="114300" distR="114300">
             <wp:extent cx="5421679" cy="3092580"/>
             <wp:effectExtent b="0" l="0" r="0" t="0"/>
-            <wp:docPr id="8" name="image8.png"/>
+            <wp:docPr id="8" name="image10.png"/>
             <a:graphic>
               <a:graphicData uri="http://schemas.openxmlformats.org/drawingml/2006/picture">
                 <pic:pic>
                   <pic:nvPicPr>
-                    <pic:cNvPr id="0" name="image8.png"/>
+                    <pic:cNvPr id="0" name="image10.png"/>
                     <pic:cNvPicPr preferRelativeResize="0"/>
                   </pic:nvPicPr>
                   <pic:blipFill>
@@ -3470,12 +2345,12 @@
           <wp:inline distB="114300" distT="114300" distL="114300" distR="114300">
             <wp:extent cx="5340717" cy="3053241"/>
             <wp:effectExtent b="0" l="0" r="0" t="0"/>
-            <wp:docPr id="22" name="image20.png"/>
+            <wp:docPr id="22" name="image22.png"/>
             <a:graphic>
               <a:graphicData uri="http://schemas.openxmlformats.org/drawingml/2006/picture">
                 <pic:pic>
                   <pic:nvPicPr>
-                    <pic:cNvPr id="0" name="image20.png"/>
+                    <pic:cNvPr id="0" name="image22.png"/>
                     <pic:cNvPicPr preferRelativeResize="0"/>
                   </pic:nvPicPr>
                   <pic:blipFill>
@@ -3593,12 +2468,12 @@
           <wp:inline distB="114300" distT="114300" distL="114300" distR="114300">
             <wp:extent cx="5316472" cy="3100388"/>
             <wp:effectExtent b="0" l="0" r="0" t="0"/>
-            <wp:docPr id="7" name="image14.png"/>
+            <wp:docPr id="7" name="image18.png"/>
             <a:graphic>
               <a:graphicData uri="http://schemas.openxmlformats.org/drawingml/2006/picture">
                 <pic:pic>
                   <pic:nvPicPr>
-                    <pic:cNvPr id="0" name="image14.png"/>
+                    <pic:cNvPr id="0" name="image18.png"/>
                     <pic:cNvPicPr preferRelativeResize="0"/>
                   </pic:nvPicPr>
                   <pic:blipFill>
@@ -3748,12 +2623,12 @@
           <wp:inline distB="114300" distT="114300" distL="114300" distR="114300">
             <wp:extent cx="5731200" cy="3289300"/>
             <wp:effectExtent b="0" l="0" r="0" t="0"/>
-            <wp:docPr id="4" name="image25.png"/>
+            <wp:docPr id="4" name="image24.png"/>
             <a:graphic>
               <a:graphicData uri="http://schemas.openxmlformats.org/drawingml/2006/picture">
                 <pic:pic>
                   <pic:nvPicPr>
-                    <pic:cNvPr id="0" name="image25.png"/>
+                    <pic:cNvPr id="0" name="image24.png"/>
                     <pic:cNvPicPr preferRelativeResize="0"/>
                   </pic:nvPicPr>
                   <pic:blipFill>
@@ -3894,12 +2769,12 @@
           <wp:inline distB="114300" distT="114300" distL="114300" distR="114300">
             <wp:extent cx="5731200" cy="3314700"/>
             <wp:effectExtent b="0" l="0" r="0" t="0"/>
-            <wp:docPr id="11" name="image12.png"/>
+            <wp:docPr id="11" name="image3.png"/>
             <a:graphic>
               <a:graphicData uri="http://schemas.openxmlformats.org/drawingml/2006/picture">
                 <pic:pic>
                   <pic:nvPicPr>
-                    <pic:cNvPr id="0" name="image12.png"/>
+                    <pic:cNvPr id="0" name="image3.png"/>
                     <pic:cNvPicPr preferRelativeResize="0"/>
                   </pic:nvPicPr>
                   <pic:blipFill>
@@ -4107,12 +2982,12 @@
           <wp:inline distB="114300" distT="114300" distL="114300" distR="114300">
             <wp:extent cx="5731200" cy="6997700"/>
             <wp:effectExtent b="0" l="0" r="0" t="0"/>
-            <wp:docPr id="5" name="image18.png"/>
+            <wp:docPr id="5" name="image2.png"/>
             <a:graphic>
               <a:graphicData uri="http://schemas.openxmlformats.org/drawingml/2006/picture">
                 <pic:pic>
                   <pic:nvPicPr>
-                    <pic:cNvPr id="0" name="image18.png"/>
+                    <pic:cNvPr id="0" name="image2.png"/>
                     <pic:cNvPicPr preferRelativeResize="0"/>
                   </pic:nvPicPr>
                   <pic:blipFill>
@@ -4206,12 +3081,12 @@
           <wp:inline distB="114300" distT="114300" distL="114300" distR="114300">
             <wp:extent cx="3987800" cy="7775155"/>
             <wp:effectExtent b="0" l="0" r="0" t="0"/>
-            <wp:docPr id="10" name="image2.png"/>
+            <wp:docPr id="10" name="image17.png"/>
             <a:graphic>
               <a:graphicData uri="http://schemas.openxmlformats.org/drawingml/2006/picture">
                 <pic:pic>
                   <pic:nvPicPr>
-                    <pic:cNvPr id="0" name="image2.png"/>
+                    <pic:cNvPr id="0" name="image17.png"/>
                     <pic:cNvPicPr preferRelativeResize="0"/>
                   </pic:nvPicPr>
                   <pic:blipFill>
@@ -4305,12 +3180,12 @@
           <wp:inline distB="114300" distT="114300" distL="114300" distR="114300">
             <wp:extent cx="4178300" cy="8056619"/>
             <wp:effectExtent b="0" l="0" r="0" t="0"/>
-            <wp:docPr id="24" name="image22.png"/>
+            <wp:docPr id="24" name="image23.png"/>
             <a:graphic>
               <a:graphicData uri="http://schemas.openxmlformats.org/drawingml/2006/picture">
                 <pic:pic>
                   <pic:nvPicPr>
-                    <pic:cNvPr id="0" name="image22.png"/>
+                    <pic:cNvPr id="0" name="image23.png"/>
                     <pic:cNvPicPr preferRelativeResize="0"/>
                   </pic:nvPicPr>
                   <pic:blipFill>
@@ -4457,12 +3332,12 @@
           <wp:inline distB="114300" distT="114300" distL="114300" distR="114300">
             <wp:extent cx="5599467" cy="6853238"/>
             <wp:effectExtent b="0" l="0" r="0" t="0"/>
-            <wp:docPr id="20" name="image17.png"/>
+            <wp:docPr id="20" name="image16.png"/>
             <a:graphic>
               <a:graphicData uri="http://schemas.openxmlformats.org/drawingml/2006/picture">
                 <pic:pic>
                   <pic:nvPicPr>
-                    <pic:cNvPr id="0" name="image17.png"/>
+                    <pic:cNvPr id="0" name="image16.png"/>
                     <pic:cNvPicPr preferRelativeResize="0"/>
                   </pic:nvPicPr>
                   <pic:blipFill>
@@ -4556,12 +3431,12 @@
           <wp:inline distB="114300" distT="114300" distL="114300" distR="114300">
             <wp:extent cx="4814888" cy="6745731"/>
             <wp:effectExtent b="0" l="0" r="0" t="0"/>
-            <wp:docPr id="25" name="image19.png"/>
+            <wp:docPr id="25" name="image25.png"/>
             <a:graphic>
               <a:graphicData uri="http://schemas.openxmlformats.org/drawingml/2006/picture">
                 <pic:pic>
                   <pic:nvPicPr>
-                    <pic:cNvPr id="0" name="image19.png"/>
+                    <pic:cNvPr id="0" name="image25.png"/>
                     <pic:cNvPicPr preferRelativeResize="0"/>
                   </pic:nvPicPr>
                   <pic:blipFill>
@@ -4655,12 +3530,12 @@
           <wp:inline distB="114300" distT="114300" distL="114300" distR="114300">
             <wp:extent cx="5653983" cy="6919210"/>
             <wp:effectExtent b="0" l="0" r="0" t="0"/>
-            <wp:docPr id="14" name="image7.png"/>
+            <wp:docPr id="14" name="image4.png"/>
             <a:graphic>
               <a:graphicData uri="http://schemas.openxmlformats.org/drawingml/2006/picture">
                 <pic:pic>
                   <pic:nvPicPr>
-                    <pic:cNvPr id="0" name="image7.png"/>
+                    <pic:cNvPr id="0" name="image4.png"/>
                     <pic:cNvPicPr preferRelativeResize="0"/>
                   </pic:nvPicPr>
                   <pic:blipFill>
@@ -4743,12 +3618,12 @@
           <wp:inline distB="114300" distT="114300" distL="114300" distR="114300">
             <wp:extent cx="4720820" cy="7795683"/>
             <wp:effectExtent b="0" l="0" r="0" t="0"/>
-            <wp:docPr id="6" name="image6.png"/>
+            <wp:docPr id="6" name="image1.png"/>
             <a:graphic>
               <a:graphicData uri="http://schemas.openxmlformats.org/drawingml/2006/picture">
                 <pic:pic>
                   <pic:nvPicPr>
-                    <pic:cNvPr id="0" name="image6.png"/>
+                    <pic:cNvPr id="0" name="image1.png"/>
                     <pic:cNvPicPr preferRelativeResize="0"/>
                   </pic:nvPicPr>
                   <pic:blipFill>
@@ -4919,12 +3794,12 @@
           <wp:inline distB="114300" distT="114300" distL="114300" distR="114300">
             <wp:extent cx="5731200" cy="3632200"/>
             <wp:effectExtent b="0" l="0" r="0" t="0"/>
-            <wp:docPr id="9" name="image10.png"/>
+            <wp:docPr id="9" name="image5.png"/>
             <a:graphic>
               <a:graphicData uri="http://schemas.openxmlformats.org/drawingml/2006/picture">
                 <pic:pic>
                   <pic:nvPicPr>
-                    <pic:cNvPr id="0" name="image10.png"/>
+                    <pic:cNvPr id="0" name="image5.png"/>
                     <pic:cNvPicPr preferRelativeResize="0"/>
                   </pic:nvPicPr>
                   <pic:blipFill>
@@ -5107,12 +3982,12 @@
           <wp:inline distB="114300" distT="114300" distL="114300" distR="114300">
             <wp:extent cx="5731200" cy="3365500"/>
             <wp:effectExtent b="0" l="0" r="0" t="0"/>
-            <wp:docPr id="16" name="image1.png"/>
+            <wp:docPr id="16" name="image6.png"/>
             <a:graphic>
               <a:graphicData uri="http://schemas.openxmlformats.org/drawingml/2006/picture">
                 <pic:pic>
                   <pic:nvPicPr>
-                    <pic:cNvPr id="0" name="image1.png"/>
+                    <pic:cNvPr id="0" name="image6.png"/>
                     <pic:cNvPicPr preferRelativeResize="0"/>
                   </pic:nvPicPr>
                   <pic:blipFill>
@@ -6311,12 +5186,12 @@
           <wp:inline distB="114300" distT="114300" distL="114300" distR="114300">
             <wp:extent cx="5731200" cy="1828800"/>
             <wp:effectExtent b="0" l="0" r="0" t="0"/>
-            <wp:docPr id="12" name="image5.png"/>
+            <wp:docPr id="12" name="image20.png"/>
             <a:graphic>
               <a:graphicData uri="http://schemas.openxmlformats.org/drawingml/2006/picture">
                 <pic:pic>
                   <pic:nvPicPr>
-                    <pic:cNvPr id="0" name="image5.png"/>
+                    <pic:cNvPr id="0" name="image20.png"/>
                     <pic:cNvPicPr preferRelativeResize="0"/>
                   </pic:nvPicPr>
                   <pic:blipFill>
@@ -6406,12 +5281,12 @@
           <wp:inline distB="114300" distT="114300" distL="114300" distR="114300">
             <wp:extent cx="5731200" cy="1638300"/>
             <wp:effectExtent b="0" l="0" r="0" t="0"/>
-            <wp:docPr id="3" name="image3.png"/>
+            <wp:docPr id="3" name="image13.png"/>
             <a:graphic>
               <a:graphicData uri="http://schemas.openxmlformats.org/drawingml/2006/picture">
                 <pic:pic>
                   <pic:nvPicPr>
-                    <pic:cNvPr id="0" name="image3.png"/>
+                    <pic:cNvPr id="0" name="image13.png"/>
                     <pic:cNvPicPr preferRelativeResize="0"/>
                   </pic:nvPicPr>
                   <pic:blipFill>
@@ -6501,12 +5376,12 @@
           <wp:inline distB="114300" distT="114300" distL="114300" distR="114300">
             <wp:extent cx="5731200" cy="2590800"/>
             <wp:effectExtent b="0" l="0" r="0" t="0"/>
-            <wp:docPr id="15" name="image4.png"/>
+            <wp:docPr id="15" name="image12.png"/>
             <a:graphic>
               <a:graphicData uri="http://schemas.openxmlformats.org/drawingml/2006/picture">
                 <pic:pic>
                   <pic:nvPicPr>
-                    <pic:cNvPr id="0" name="image4.png"/>
+                    <pic:cNvPr id="0" name="image12.png"/>
                     <pic:cNvPicPr preferRelativeResize="0"/>
                   </pic:nvPicPr>
                   <pic:blipFill>
@@ -6613,12 +5488,12 @@
           <wp:inline distB="114300" distT="114300" distL="114300" distR="114300">
             <wp:extent cx="3903133" cy="8245173"/>
             <wp:effectExtent b="0" l="0" r="0" t="0"/>
-            <wp:docPr id="18" name="image16.jpg"/>
+            <wp:docPr id="18" name="image14.jpg"/>
             <a:graphic>
               <a:graphicData uri="http://schemas.openxmlformats.org/drawingml/2006/picture">
                 <pic:pic>
                   <pic:nvPicPr>
-                    <pic:cNvPr id="0" name="image16.jpg"/>
+                    <pic:cNvPr id="0" name="image14.jpg"/>
                     <pic:cNvPicPr preferRelativeResize="0"/>
                   </pic:nvPicPr>
                   <pic:blipFill>
@@ -10446,19 +9321,6 @@
       <w:sz w:val="30"/>
       <w:szCs w:val="30"/>
     </w:rPr>
-  </w:style>
-  <w:style w:type="table" w:styleId="Table1">
-    <w:basedOn w:val="TableNormal"/>
-    <w:tblPr>
-      <w:tblStyleRowBandSize w:val="1"/>
-      <w:tblStyleColBandSize w:val="1"/>
-      <w:tblCellMar>
-        <w:top w:w="100.0" w:type="dxa"/>
-        <w:left w:w="100.0" w:type="dxa"/>
-        <w:bottom w:w="100.0" w:type="dxa"/>
-        <w:right w:w="100.0" w:type="dxa"/>
-      </w:tblCellMar>
-    </w:tblPr>
   </w:style>
 </w:styles>
 </file>

</xml_diff>